<commit_message>
report - new tests
</commit_message>
<xml_diff>
--- a/spr/spr.docx
+++ b/spr/spr.docx
@@ -1448,6 +1448,16 @@
     <w:p>
       <w:pPr>
         <w:pStyle w:val="Akapitzlist"/>
+        <w:ind w:left="1776"/>
+        <w:rPr>
+          <w:sz w:val="24"/>
+          <w:szCs w:val="24"/>
+        </w:rPr>
+      </w:pPr>
+    </w:p>
+    <w:p>
+      <w:pPr>
+        <w:pStyle w:val="Akapitzlist"/>
         <w:numPr>
           <w:ilvl w:val="0"/>
           <w:numId w:val="5"/>
@@ -1462,28 +1472,21 @@
           <w:sz w:val="24"/>
           <w:szCs w:val="24"/>
         </w:rPr>
-        <w:t>Movies</w:t>
-      </w:r>
-    </w:p>
-    <w:p>
-      <w:pPr>
-        <w:pStyle w:val="Akapitzlist"/>
-        <w:numPr>
-          <w:ilvl w:val="0"/>
-          <w:numId w:val="6"/>
-        </w:numPr>
-        <w:rPr>
-          <w:sz w:val="24"/>
-          <w:szCs w:val="24"/>
-        </w:rPr>
-      </w:pPr>
-      <w:r>
-        <w:rPr>
-          <w:sz w:val="24"/>
-          <w:szCs w:val="24"/>
-        </w:rPr>
-        <w:t xml:space="preserve"> </w:t>
-      </w:r>
+        <w:t>Director</w:t>
+      </w:r>
+    </w:p>
+    <w:p>
+      <w:pPr>
+        <w:pStyle w:val="Akapitzlist"/>
+        <w:numPr>
+          <w:ilvl w:val="0"/>
+          <w:numId w:val="21"/>
+        </w:numPr>
+        <w:rPr>
+          <w:sz w:val="24"/>
+          <w:szCs w:val="24"/>
+        </w:rPr>
+      </w:pPr>
       <w:r>
         <w:rPr>
           <w:rFonts w:ascii="Cascadia Mono" w:hAnsi="Cascadia Mono" w:cs="Cascadia Mono"/>
@@ -1499,7 +1502,7 @@
         <w:pStyle w:val="Akapitzlist"/>
         <w:numPr>
           <w:ilvl w:val="0"/>
-          <w:numId w:val="7"/>
+          <w:numId w:val="25"/>
         </w:numPr>
         <w:rPr>
           <w:sz w:val="24"/>
@@ -1521,7 +1524,7 @@
         <w:pStyle w:val="Akapitzlist"/>
         <w:numPr>
           <w:ilvl w:val="0"/>
-          <w:numId w:val="6"/>
+          <w:numId w:val="25"/>
         </w:numPr>
         <w:rPr>
           <w:sz w:val="24"/>
@@ -1535,21 +1538,16 @@
           <w:sz w:val="19"/>
           <w:szCs w:val="19"/>
         </w:rPr>
-        <w:t>[HttpPost]</w:t>
-      </w:r>
-    </w:p>
-    <w:p>
-      <w:pPr>
-        <w:pStyle w:val="Akapitzlist"/>
-        <w:numPr>
-          <w:ilvl w:val="0"/>
-          <w:numId w:val="7"/>
-        </w:numPr>
-        <w:rPr>
-          <w:sz w:val="24"/>
-          <w:szCs w:val="24"/>
-        </w:rPr>
-      </w:pPr>
+        <w:t>GetSingle(</w:t>
+      </w:r>
+      <w:r>
+        <w:rPr>
+          <w:rFonts w:ascii="Cascadia Mono" w:hAnsi="Cascadia Mono" w:cs="Cascadia Mono"/>
+          <w:sz w:val="19"/>
+          <w:szCs w:val="19"/>
+        </w:rPr>
+        <w:t xml:space="preserve">int </w:t>
+      </w:r>
       <w:r>
         <w:rPr>
           <w:rFonts w:ascii="Cascadia Mono" w:hAnsi="Cascadia Mono" w:cs="Cascadia Mono"/>
@@ -1557,16 +1555,531 @@
           <w:sz w:val="19"/>
           <w:szCs w:val="19"/>
         </w:rPr>
-        <w:t>Add([FromBody] Actor actor)</w:t>
-      </w:r>
-    </w:p>
-    <w:p>
-      <w:pPr>
-        <w:rPr>
-          <w:sz w:val="24"/>
-          <w:szCs w:val="24"/>
-        </w:rPr>
-      </w:pPr>
+        <w:t>Id</w:t>
+      </w:r>
+      <w:r>
+        <w:rPr>
+          <w:rFonts w:ascii="Cascadia Mono" w:hAnsi="Cascadia Mono" w:cs="Cascadia Mono"/>
+          <w:color w:val="000000"/>
+          <w:sz w:val="19"/>
+          <w:szCs w:val="19"/>
+        </w:rPr>
+        <w:t>)</w:t>
+      </w:r>
+    </w:p>
+    <w:p>
+      <w:pPr>
+        <w:pStyle w:val="Akapitzlist"/>
+        <w:numPr>
+          <w:ilvl w:val="0"/>
+          <w:numId w:val="21"/>
+        </w:numPr>
+        <w:rPr>
+          <w:sz w:val="24"/>
+          <w:szCs w:val="24"/>
+        </w:rPr>
+      </w:pPr>
+      <w:r>
+        <w:rPr>
+          <w:rFonts w:ascii="Cascadia Mono" w:hAnsi="Cascadia Mono" w:cs="Cascadia Mono"/>
+          <w:color w:val="000000"/>
+          <w:sz w:val="19"/>
+          <w:szCs w:val="19"/>
+        </w:rPr>
+        <w:t>[</w:t>
+      </w:r>
+      <w:r>
+        <w:rPr>
+          <w:rFonts w:ascii="Cascadia Mono" w:hAnsi="Cascadia Mono" w:cs="Cascadia Mono"/>
+          <w:color w:val="000000"/>
+          <w:sz w:val="19"/>
+          <w:szCs w:val="19"/>
+        </w:rPr>
+        <w:t>HttpPost]</w:t>
+      </w:r>
+    </w:p>
+    <w:p>
+      <w:pPr>
+        <w:pStyle w:val="Akapitzlist"/>
+        <w:numPr>
+          <w:ilvl w:val="0"/>
+          <w:numId w:val="27"/>
+        </w:numPr>
+        <w:rPr>
+          <w:rStyle w:val="pl-en"/>
+          <w:sz w:val="24"/>
+          <w:szCs w:val="24"/>
+        </w:rPr>
+      </w:pPr>
+      <w:r>
+        <w:rPr>
+          <w:rStyle w:val="pl-token"/>
+          <w:rFonts w:ascii="Cascadia Mono" w:hAnsi="Cascadia Mono"/>
+          <w:sz w:val="19"/>
+          <w:szCs w:val="19"/>
+        </w:rPr>
+        <w:t>AddDirector</w:t>
+      </w:r>
+      <w:r>
+        <w:rPr>
+          <w:rFonts w:ascii="Cascadia Mono" w:hAnsi="Cascadia Mono"/>
+          <w:sz w:val="19"/>
+          <w:szCs w:val="19"/>
+        </w:rPr>
+        <w:t>([</w:t>
+      </w:r>
+      <w:r>
+        <w:rPr>
+          <w:rStyle w:val="pl-en"/>
+          <w:rFonts w:ascii="Cascadia Mono" w:hAnsi="Cascadia Mono"/>
+          <w:sz w:val="19"/>
+          <w:szCs w:val="19"/>
+        </w:rPr>
+        <w:t>FromBody</w:t>
+      </w:r>
+      <w:r>
+        <w:rPr>
+          <w:rFonts w:ascii="Cascadia Mono" w:hAnsi="Cascadia Mono"/>
+          <w:sz w:val="19"/>
+          <w:szCs w:val="19"/>
+        </w:rPr>
+        <w:t xml:space="preserve">] </w:t>
+      </w:r>
+      <w:r>
+        <w:rPr>
+          <w:rStyle w:val="pl-en"/>
+          <w:rFonts w:ascii="Cascadia Mono" w:hAnsi="Cascadia Mono"/>
+          <w:sz w:val="19"/>
+          <w:szCs w:val="19"/>
+        </w:rPr>
+        <w:t>Director</w:t>
+      </w:r>
+      <w:r>
+        <w:rPr>
+          <w:rFonts w:ascii="Cascadia Mono" w:hAnsi="Cascadia Mono"/>
+          <w:sz w:val="19"/>
+          <w:szCs w:val="19"/>
+        </w:rPr>
+        <w:t xml:space="preserve"> </w:t>
+      </w:r>
+      <w:r>
+        <w:rPr>
+          <w:rStyle w:val="pl-en"/>
+          <w:rFonts w:ascii="Cascadia Mono" w:hAnsi="Cascadia Mono"/>
+          <w:sz w:val="19"/>
+          <w:szCs w:val="19"/>
+        </w:rPr>
+        <w:t>director</w:t>
+      </w:r>
+      <w:r>
+        <w:rPr>
+          <w:rStyle w:val="pl-en"/>
+          <w:rFonts w:ascii="Cascadia Mono" w:hAnsi="Cascadia Mono"/>
+          <w:sz w:val="19"/>
+          <w:szCs w:val="19"/>
+        </w:rPr>
+        <w:t>)</w:t>
+      </w:r>
+    </w:p>
+    <w:p>
+      <w:pPr>
+        <w:pStyle w:val="Akapitzlist"/>
+        <w:numPr>
+          <w:ilvl w:val="0"/>
+          <w:numId w:val="27"/>
+        </w:numPr>
+        <w:rPr>
+          <w:rStyle w:val="pl-en"/>
+          <w:sz w:val="24"/>
+          <w:szCs w:val="24"/>
+        </w:rPr>
+      </w:pPr>
+      <w:r>
+        <w:rPr>
+          <w:rStyle w:val="pl-en"/>
+          <w:rFonts w:ascii="Cascadia Mono" w:hAnsi="Cascadia Mono"/>
+          <w:sz w:val="19"/>
+          <w:szCs w:val="19"/>
+        </w:rPr>
+        <w:t>Update(Director direactor)</w:t>
+      </w:r>
+    </w:p>
+    <w:p>
+      <w:pPr>
+        <w:pStyle w:val="Akapitzlist"/>
+        <w:numPr>
+          <w:ilvl w:val="0"/>
+          <w:numId w:val="27"/>
+        </w:numPr>
+        <w:rPr>
+          <w:rStyle w:val="pl-en"/>
+          <w:sz w:val="24"/>
+          <w:szCs w:val="24"/>
+        </w:rPr>
+      </w:pPr>
+      <w:r>
+        <w:rPr>
+          <w:rStyle w:val="pl-en"/>
+          <w:rFonts w:ascii="Cascadia Mono" w:hAnsi="Cascadia Mono"/>
+          <w:sz w:val="19"/>
+          <w:szCs w:val="19"/>
+        </w:rPr>
+        <w:t>Remove(Director director)</w:t>
+      </w:r>
+    </w:p>
+    <w:p>
+      <w:pPr>
+        <w:pStyle w:val="Akapitzlist"/>
+        <w:numPr>
+          <w:ilvl w:val="0"/>
+          <w:numId w:val="5"/>
+        </w:numPr>
+        <w:rPr>
+          <w:sz w:val="24"/>
+          <w:szCs w:val="24"/>
+        </w:rPr>
+      </w:pPr>
+      <w:r>
+        <w:rPr>
+          <w:sz w:val="24"/>
+          <w:szCs w:val="24"/>
+        </w:rPr>
+        <w:t>Movies</w:t>
+      </w:r>
+    </w:p>
+    <w:p>
+      <w:pPr>
+        <w:pStyle w:val="Akapitzlist"/>
+        <w:numPr>
+          <w:ilvl w:val="0"/>
+          <w:numId w:val="6"/>
+        </w:numPr>
+        <w:rPr>
+          <w:sz w:val="24"/>
+          <w:szCs w:val="24"/>
+        </w:rPr>
+      </w:pPr>
+      <w:r>
+        <w:rPr>
+          <w:sz w:val="24"/>
+          <w:szCs w:val="24"/>
+        </w:rPr>
+        <w:t xml:space="preserve"> </w:t>
+      </w:r>
+      <w:r>
+        <w:rPr>
+          <w:rFonts w:ascii="Cascadia Mono" w:hAnsi="Cascadia Mono" w:cs="Cascadia Mono"/>
+          <w:color w:val="000000"/>
+          <w:sz w:val="19"/>
+          <w:szCs w:val="19"/>
+        </w:rPr>
+        <w:t>[HttpGet]</w:t>
+      </w:r>
+    </w:p>
+    <w:p>
+      <w:pPr>
+        <w:pStyle w:val="Akapitzlist"/>
+        <w:numPr>
+          <w:ilvl w:val="0"/>
+          <w:numId w:val="7"/>
+        </w:numPr>
+        <w:rPr>
+          <w:sz w:val="24"/>
+          <w:szCs w:val="24"/>
+        </w:rPr>
+      </w:pPr>
+      <w:r>
+        <w:rPr>
+          <w:rFonts w:ascii="Cascadia Mono" w:hAnsi="Cascadia Mono" w:cs="Cascadia Mono"/>
+          <w:color w:val="000000"/>
+          <w:sz w:val="19"/>
+          <w:szCs w:val="19"/>
+        </w:rPr>
+        <w:t>GetAll()</w:t>
+      </w:r>
+    </w:p>
+    <w:p>
+      <w:pPr>
+        <w:pStyle w:val="Akapitzlist"/>
+        <w:numPr>
+          <w:ilvl w:val="0"/>
+          <w:numId w:val="7"/>
+        </w:numPr>
+        <w:rPr>
+          <w:sz w:val="24"/>
+          <w:szCs w:val="24"/>
+        </w:rPr>
+      </w:pPr>
+      <w:r>
+        <w:rPr>
+          <w:rFonts w:ascii="Cascadia Mono" w:hAnsi="Cascadia Mono" w:cs="Cascadia Mono"/>
+          <w:color w:val="000000"/>
+          <w:sz w:val="19"/>
+          <w:szCs w:val="19"/>
+        </w:rPr>
+        <w:t>GetSingle(</w:t>
+      </w:r>
+      <w:r>
+        <w:rPr>
+          <w:rFonts w:ascii="Cascadia Mono" w:hAnsi="Cascadia Mono" w:cs="Cascadia Mono"/>
+          <w:sz w:val="19"/>
+          <w:szCs w:val="19"/>
+        </w:rPr>
+        <w:t xml:space="preserve">int </w:t>
+      </w:r>
+      <w:r>
+        <w:rPr>
+          <w:rFonts w:ascii="Cascadia Mono" w:hAnsi="Cascadia Mono" w:cs="Cascadia Mono"/>
+          <w:color w:val="000000"/>
+          <w:sz w:val="19"/>
+          <w:szCs w:val="19"/>
+        </w:rPr>
+        <w:t>Id</w:t>
+      </w:r>
+      <w:r>
+        <w:rPr>
+          <w:rFonts w:ascii="Cascadia Mono" w:hAnsi="Cascadia Mono" w:cs="Cascadia Mono"/>
+          <w:color w:val="000000"/>
+          <w:sz w:val="19"/>
+          <w:szCs w:val="19"/>
+        </w:rPr>
+        <w:t>)</w:t>
+      </w:r>
+    </w:p>
+    <w:p>
+      <w:pPr>
+        <w:pStyle w:val="Akapitzlist"/>
+        <w:numPr>
+          <w:ilvl w:val="0"/>
+          <w:numId w:val="6"/>
+        </w:numPr>
+        <w:rPr>
+          <w:sz w:val="24"/>
+          <w:szCs w:val="24"/>
+        </w:rPr>
+      </w:pPr>
+      <w:r>
+        <w:rPr>
+          <w:rFonts w:ascii="Cascadia Mono" w:hAnsi="Cascadia Mono" w:cs="Cascadia Mono"/>
+          <w:color w:val="000000"/>
+          <w:sz w:val="19"/>
+          <w:szCs w:val="19"/>
+        </w:rPr>
+        <w:t>[HttpPost]</w:t>
+      </w:r>
+    </w:p>
+    <w:p>
+      <w:pPr>
+        <w:pStyle w:val="Akapitzlist"/>
+        <w:numPr>
+          <w:ilvl w:val="0"/>
+          <w:numId w:val="7"/>
+        </w:numPr>
+        <w:rPr>
+          <w:rFonts w:ascii="Cascadia Mono" w:hAnsi="Cascadia Mono"/>
+          <w:sz w:val="24"/>
+          <w:szCs w:val="24"/>
+        </w:rPr>
+      </w:pPr>
+      <w:r>
+        <w:rPr>
+          <w:rStyle w:val="pl-token"/>
+          <w:rFonts w:ascii="Cascadia Mono" w:hAnsi="Cascadia Mono"/>
+          <w:sz w:val="19"/>
+          <w:szCs w:val="19"/>
+        </w:rPr>
+        <w:t>AddMovie</w:t>
+      </w:r>
+      <w:r>
+        <w:rPr>
+          <w:rFonts w:ascii="Cascadia Mono" w:hAnsi="Cascadia Mono"/>
+          <w:sz w:val="19"/>
+          <w:szCs w:val="19"/>
+        </w:rPr>
+        <w:t>([</w:t>
+      </w:r>
+      <w:r>
+        <w:rPr>
+          <w:rStyle w:val="pl-en"/>
+          <w:rFonts w:ascii="Cascadia Mono" w:hAnsi="Cascadia Mono"/>
+          <w:sz w:val="19"/>
+          <w:szCs w:val="19"/>
+        </w:rPr>
+        <w:t>FromBody</w:t>
+      </w:r>
+      <w:r>
+        <w:rPr>
+          <w:rFonts w:ascii="Cascadia Mono" w:hAnsi="Cascadia Mono"/>
+          <w:sz w:val="19"/>
+          <w:szCs w:val="19"/>
+        </w:rPr>
+        <w:t xml:space="preserve">] </w:t>
+      </w:r>
+      <w:r>
+        <w:rPr>
+          <w:rStyle w:val="pl-en"/>
+          <w:rFonts w:ascii="Cascadia Mono" w:hAnsi="Cascadia Mono"/>
+          <w:sz w:val="19"/>
+          <w:szCs w:val="19"/>
+        </w:rPr>
+        <w:t>Movie</w:t>
+      </w:r>
+      <w:r>
+        <w:rPr>
+          <w:rFonts w:ascii="Cascadia Mono" w:hAnsi="Cascadia Mono"/>
+          <w:sz w:val="19"/>
+          <w:szCs w:val="19"/>
+        </w:rPr>
+        <w:t xml:space="preserve"> </w:t>
+      </w:r>
+      <w:r>
+        <w:rPr>
+          <w:rStyle w:val="pl-en"/>
+          <w:rFonts w:ascii="Cascadia Mono" w:hAnsi="Cascadia Mono"/>
+          <w:sz w:val="19"/>
+          <w:szCs w:val="19"/>
+        </w:rPr>
+        <w:t>Movie</w:t>
+      </w:r>
+      <w:r>
+        <w:rPr>
+          <w:rStyle w:val="pl-en"/>
+          <w:rFonts w:ascii="Cascadia Mono" w:hAnsi="Cascadia Mono"/>
+          <w:sz w:val="19"/>
+          <w:szCs w:val="19"/>
+        </w:rPr>
+        <w:t>)</w:t>
+      </w:r>
+    </w:p>
+    <w:p>
+      <w:pPr>
+        <w:pStyle w:val="Akapitzlist"/>
+        <w:numPr>
+          <w:ilvl w:val="0"/>
+          <w:numId w:val="7"/>
+        </w:numPr>
+        <w:rPr>
+          <w:rFonts w:ascii="Cascadia Mono" w:hAnsi="Cascadia Mono"/>
+          <w:sz w:val="24"/>
+          <w:szCs w:val="24"/>
+        </w:rPr>
+      </w:pPr>
+      <w:r>
+        <w:rPr>
+          <w:rStyle w:val="pl-token"/>
+          <w:rFonts w:ascii="Cascadia Mono" w:hAnsi="Cascadia Mono"/>
+          <w:sz w:val="19"/>
+          <w:szCs w:val="19"/>
+        </w:rPr>
+        <w:lastRenderedPageBreak/>
+        <w:t>Update</w:t>
+      </w:r>
+      <w:r>
+        <w:rPr>
+          <w:rFonts w:ascii="Cascadia Mono" w:hAnsi="Cascadia Mono"/>
+          <w:sz w:val="19"/>
+          <w:szCs w:val="19"/>
+        </w:rPr>
+        <w:t>(</w:t>
+      </w:r>
+      <w:r>
+        <w:rPr>
+          <w:rStyle w:val="pl-en"/>
+          <w:rFonts w:ascii="Cascadia Mono" w:hAnsi="Cascadia Mono"/>
+          <w:sz w:val="19"/>
+          <w:szCs w:val="19"/>
+        </w:rPr>
+        <w:t>Movie</w:t>
+      </w:r>
+      <w:r>
+        <w:rPr>
+          <w:rFonts w:ascii="Cascadia Mono" w:hAnsi="Cascadia Mono"/>
+          <w:sz w:val="19"/>
+          <w:szCs w:val="19"/>
+        </w:rPr>
+        <w:t xml:space="preserve"> </w:t>
+      </w:r>
+      <w:r>
+        <w:rPr>
+          <w:rStyle w:val="pl-en"/>
+          <w:rFonts w:ascii="Cascadia Mono" w:hAnsi="Cascadia Mono"/>
+          <w:sz w:val="19"/>
+          <w:szCs w:val="19"/>
+        </w:rPr>
+        <w:t>Movi</w:t>
+      </w:r>
+      <w:r>
+        <w:rPr>
+          <w:rStyle w:val="pl-en"/>
+          <w:rFonts w:ascii="Cascadia Mono" w:hAnsi="Cascadia Mono"/>
+          <w:sz w:val="19"/>
+          <w:szCs w:val="19"/>
+        </w:rPr>
+        <w:t>e)</w:t>
+      </w:r>
+    </w:p>
+    <w:p>
+      <w:pPr>
+        <w:pStyle w:val="Akapitzlist"/>
+        <w:numPr>
+          <w:ilvl w:val="0"/>
+          <w:numId w:val="7"/>
+        </w:numPr>
+        <w:rPr>
+          <w:rFonts w:ascii="Cascadia Mono" w:hAnsi="Cascadia Mono"/>
+          <w:sz w:val="24"/>
+          <w:szCs w:val="24"/>
+        </w:rPr>
+      </w:pPr>
+      <w:r>
+        <w:rPr>
+          <w:rStyle w:val="pl-token"/>
+          <w:rFonts w:ascii="Cascadia Mono" w:hAnsi="Cascadia Mono"/>
+          <w:sz w:val="19"/>
+          <w:szCs w:val="19"/>
+        </w:rPr>
+        <w:t>Remove</w:t>
+      </w:r>
+      <w:r>
+        <w:rPr>
+          <w:rFonts w:ascii="Cascadia Mono" w:hAnsi="Cascadia Mono"/>
+          <w:sz w:val="19"/>
+          <w:szCs w:val="19"/>
+        </w:rPr>
+        <w:t>(</w:t>
+      </w:r>
+      <w:r>
+        <w:rPr>
+          <w:rStyle w:val="pl-en"/>
+          <w:rFonts w:ascii="Cascadia Mono" w:hAnsi="Cascadia Mono"/>
+          <w:sz w:val="19"/>
+          <w:szCs w:val="19"/>
+        </w:rPr>
+        <w:t>Movie</w:t>
+      </w:r>
+      <w:r>
+        <w:rPr>
+          <w:rFonts w:ascii="Cascadia Mono" w:hAnsi="Cascadia Mono"/>
+          <w:sz w:val="19"/>
+          <w:szCs w:val="19"/>
+        </w:rPr>
+        <w:t xml:space="preserve"> </w:t>
+      </w:r>
+      <w:r>
+        <w:rPr>
+          <w:rStyle w:val="pl-en"/>
+          <w:rFonts w:ascii="Cascadia Mono" w:hAnsi="Cascadia Mono"/>
+          <w:sz w:val="19"/>
+          <w:szCs w:val="19"/>
+        </w:rPr>
+        <w:t>Movie</w:t>
+      </w:r>
+      <w:r>
+        <w:rPr>
+          <w:rFonts w:ascii="Cascadia Mono" w:hAnsi="Cascadia Mono"/>
+        </w:rPr>
+        <w:t>)</w:t>
+      </w:r>
     </w:p>
     <w:p>
       <w:pPr>
@@ -1701,7 +2214,6 @@
           <w:sz w:val="24"/>
           <w:szCs w:val="24"/>
         </w:rPr>
-        <w:lastRenderedPageBreak/>
         <w:t>DirectorMovie</w:t>
       </w:r>
     </w:p>
@@ -1751,6 +2263,26 @@
         <w:pStyle w:val="Akapitzlist"/>
         <w:numPr>
           <w:ilvl w:val="0"/>
+          <w:numId w:val="18"/>
+        </w:numPr>
+        <w:rPr>
+          <w:sz w:val="24"/>
+          <w:szCs w:val="24"/>
+        </w:rPr>
+      </w:pPr>
+      <w:r>
+        <w:rPr>
+          <w:sz w:val="24"/>
+          <w:szCs w:val="24"/>
+        </w:rPr>
+        <w:t>actor</w:t>
+      </w:r>
+    </w:p>
+    <w:p>
+      <w:pPr>
+        <w:pStyle w:val="Akapitzlist"/>
+        <w:numPr>
+          <w:ilvl w:val="0"/>
           <w:numId w:val="17"/>
         </w:numPr>
         <w:ind w:left="2160"/>
@@ -1928,9 +2460,380 @@
     <w:p>
       <w:pPr>
         <w:pStyle w:val="Akapitzlist"/>
+        <w:numPr>
+          <w:ilvl w:val="0"/>
+          <w:numId w:val="18"/>
+        </w:numPr>
+        <w:rPr>
+          <w:sz w:val="24"/>
+          <w:szCs w:val="24"/>
+        </w:rPr>
+      </w:pPr>
+      <w:r>
+        <w:rPr>
+          <w:sz w:val="24"/>
+          <w:szCs w:val="24"/>
+        </w:rPr>
+        <w:t>director</w:t>
+      </w:r>
+    </w:p>
+    <w:p>
+      <w:pPr>
+        <w:pStyle w:val="Akapitzlist"/>
+        <w:numPr>
+          <w:ilvl w:val="0"/>
+          <w:numId w:val="19"/>
+        </w:numPr>
+      </w:pPr>
+      <w:r>
+        <w:rPr>
+          <w:rStyle w:val="pl-token"/>
+        </w:rPr>
+        <w:t>DirctorController_GetAll_ReturnOk</w:t>
+      </w:r>
+      <w:r>
+        <w:t>()</w:t>
+      </w:r>
+      <w:r>
+        <w:tab/>
+      </w:r>
+    </w:p>
+    <w:p>
+      <w:pPr>
+        <w:pStyle w:val="Akapitzlist"/>
         <w:ind w:left="2160"/>
       </w:pPr>
-    </w:p>
+      <w:r>
+        <w:t xml:space="preserve">- </w:t>
+      </w:r>
+      <w:r>
+        <w:t xml:space="preserve">pobranie wszystkich </w:t>
+      </w:r>
+      <w:r>
+        <w:t>reżyserów</w:t>
+      </w:r>
+    </w:p>
+    <w:p>
+      <w:pPr>
+        <w:pStyle w:val="Akapitzlist"/>
+        <w:numPr>
+          <w:ilvl w:val="0"/>
+          <w:numId w:val="19"/>
+        </w:numPr>
+      </w:pPr>
+      <w:r>
+        <w:rPr>
+          <w:rStyle w:val="pl-token"/>
+        </w:rPr>
+        <w:t>DirctorController_GetSingle_ReturnOk</w:t>
+      </w:r>
+      <w:r>
+        <w:t>()</w:t>
+      </w:r>
+    </w:p>
+    <w:p>
+      <w:pPr>
+        <w:pStyle w:val="Akapitzlist"/>
+        <w:ind w:left="2160"/>
+      </w:pPr>
+      <w:r>
+        <w:t xml:space="preserve">- </w:t>
+      </w:r>
+      <w:r>
+        <w:t xml:space="preserve">pobranie </w:t>
+      </w:r>
+      <w:r>
+        <w:t>jednego</w:t>
+      </w:r>
+      <w:r>
+        <w:t xml:space="preserve"> reżyser</w:t>
+      </w:r>
+      <w:r>
+        <w:t>a</w:t>
+      </w:r>
+    </w:p>
+    <w:p>
+      <w:pPr>
+        <w:pStyle w:val="Akapitzlist"/>
+        <w:numPr>
+          <w:ilvl w:val="0"/>
+          <w:numId w:val="19"/>
+        </w:numPr>
+      </w:pPr>
+      <w:r>
+        <w:rPr>
+          <w:rStyle w:val="pl-token"/>
+        </w:rPr>
+        <w:t>DirctorController_AddActor_ReturnOk</w:t>
+      </w:r>
+      <w:r>
+        <w:t>()</w:t>
+      </w:r>
+    </w:p>
+    <w:p>
+      <w:pPr>
+        <w:pStyle w:val="Akapitzlist"/>
+        <w:ind w:left="2160"/>
+      </w:pPr>
+      <w:r>
+        <w:t>- dodanie reżysera</w:t>
+      </w:r>
+    </w:p>
+    <w:p>
+      <w:pPr>
+        <w:pStyle w:val="Akapitzlist"/>
+        <w:numPr>
+          <w:ilvl w:val="0"/>
+          <w:numId w:val="19"/>
+        </w:numPr>
+      </w:pPr>
+      <w:r>
+        <w:rPr>
+          <w:rStyle w:val="pl-token"/>
+        </w:rPr>
+        <w:t>DirctorController_Remove_ReturnOk</w:t>
+      </w:r>
+      <w:r>
+        <w:t>()</w:t>
+      </w:r>
+    </w:p>
+    <w:p>
+      <w:pPr>
+        <w:pStyle w:val="Akapitzlist"/>
+        <w:ind w:left="2160"/>
+      </w:pPr>
+      <w:r>
+        <w:t>- usunięcie reżysera</w:t>
+      </w:r>
+    </w:p>
+    <w:p>
+      <w:pPr>
+        <w:pStyle w:val="Akapitzlist"/>
+        <w:numPr>
+          <w:ilvl w:val="0"/>
+          <w:numId w:val="19"/>
+        </w:numPr>
+      </w:pPr>
+      <w:r>
+        <w:rPr>
+          <w:rStyle w:val="pl-token"/>
+        </w:rPr>
+        <w:t>DirctorController_Update_ReturnOk</w:t>
+      </w:r>
+      <w:r>
+        <w:t>()</w:t>
+      </w:r>
+    </w:p>
+    <w:p>
+      <w:pPr>
+        <w:pStyle w:val="Akapitzlist"/>
+        <w:ind w:left="2160"/>
+      </w:pPr>
+      <w:r>
+        <w:t>- uaktualnienie reżysera</w:t>
+      </w:r>
+    </w:p>
+    <w:p>
+      <w:pPr>
+        <w:pStyle w:val="Akapitzlist"/>
+        <w:numPr>
+          <w:ilvl w:val="0"/>
+          <w:numId w:val="18"/>
+        </w:numPr>
+        <w:rPr>
+          <w:sz w:val="24"/>
+          <w:szCs w:val="24"/>
+        </w:rPr>
+      </w:pPr>
+      <w:r>
+        <w:rPr>
+          <w:sz w:val="24"/>
+          <w:szCs w:val="24"/>
+        </w:rPr>
+        <w:t>movies</w:t>
+      </w:r>
+    </w:p>
+    <w:p>
+      <w:pPr>
+        <w:pStyle w:val="Akapitzlist"/>
+        <w:numPr>
+          <w:ilvl w:val="0"/>
+          <w:numId w:val="19"/>
+        </w:numPr>
+      </w:pPr>
+      <w:r>
+        <w:rPr>
+          <w:rStyle w:val="pl-token"/>
+        </w:rPr>
+        <w:t>MoviesController_GetAll_ReturnOk</w:t>
+      </w:r>
+      <w:r>
+        <w:t>()</w:t>
+      </w:r>
+    </w:p>
+    <w:p>
+      <w:pPr>
+        <w:pStyle w:val="Akapitzlist"/>
+        <w:ind w:left="2160"/>
+      </w:pPr>
+      <w:r>
+        <w:t xml:space="preserve">- pobranie wszystkich </w:t>
+      </w:r>
+      <w:r>
+        <w:t>filmów</w:t>
+      </w:r>
+    </w:p>
+    <w:p>
+      <w:pPr>
+        <w:pStyle w:val="Akapitzlist"/>
+        <w:numPr>
+          <w:ilvl w:val="0"/>
+          <w:numId w:val="19"/>
+        </w:numPr>
+      </w:pPr>
+      <w:r>
+        <w:rPr>
+          <w:rStyle w:val="pl-token"/>
+        </w:rPr>
+        <w:t>Movies</w:t>
+      </w:r>
+      <w:r>
+        <w:rPr>
+          <w:rStyle w:val="pl-token"/>
+        </w:rPr>
+        <w:t>Controller_GetSingle_ReturnOk</w:t>
+      </w:r>
+      <w:r>
+        <w:t>()</w:t>
+      </w:r>
+    </w:p>
+    <w:p>
+      <w:pPr>
+        <w:pStyle w:val="Akapitzlist"/>
+        <w:ind w:left="2160"/>
+      </w:pPr>
+      <w:r>
+        <w:t xml:space="preserve">- pobranie jednego </w:t>
+      </w:r>
+      <w:r>
+        <w:t>filmu</w:t>
+      </w:r>
+    </w:p>
+    <w:p>
+      <w:pPr>
+        <w:pStyle w:val="Akapitzlist"/>
+        <w:numPr>
+          <w:ilvl w:val="0"/>
+          <w:numId w:val="19"/>
+        </w:numPr>
+      </w:pPr>
+      <w:r>
+        <w:rPr>
+          <w:rStyle w:val="pl-token"/>
+        </w:rPr>
+        <w:t>Movies</w:t>
+      </w:r>
+      <w:r>
+        <w:rPr>
+          <w:rStyle w:val="pl-token"/>
+        </w:rPr>
+        <w:t>Controller_AddActor_ReturnOk</w:t>
+      </w:r>
+      <w:r>
+        <w:t>()</w:t>
+      </w:r>
+    </w:p>
+    <w:p>
+      <w:pPr>
+        <w:pStyle w:val="Akapitzlist"/>
+        <w:ind w:left="2160"/>
+      </w:pPr>
+      <w:r>
+        <w:t xml:space="preserve">- dodanie </w:t>
+      </w:r>
+      <w:r>
+        <w:t>filmu</w:t>
+      </w:r>
+    </w:p>
+    <w:p>
+      <w:pPr>
+        <w:pStyle w:val="Akapitzlist"/>
+        <w:numPr>
+          <w:ilvl w:val="0"/>
+          <w:numId w:val="19"/>
+        </w:numPr>
+      </w:pPr>
+      <w:r>
+        <w:rPr>
+          <w:rStyle w:val="pl-token"/>
+        </w:rPr>
+        <w:t>Movies</w:t>
+      </w:r>
+      <w:r>
+        <w:rPr>
+          <w:rStyle w:val="pl-token"/>
+        </w:rPr>
+        <w:t>Controller_Remove_ReturnOk</w:t>
+      </w:r>
+      <w:r>
+        <w:t>()</w:t>
+      </w:r>
+    </w:p>
+    <w:p>
+      <w:pPr>
+        <w:pStyle w:val="Akapitzlist"/>
+        <w:ind w:left="2160"/>
+      </w:pPr>
+      <w:r>
+        <w:t xml:space="preserve">- usunięcie </w:t>
+      </w:r>
+      <w:r>
+        <w:t>filmu</w:t>
+      </w:r>
+    </w:p>
+    <w:p>
+      <w:pPr>
+        <w:pStyle w:val="Akapitzlist"/>
+        <w:numPr>
+          <w:ilvl w:val="0"/>
+          <w:numId w:val="19"/>
+        </w:numPr>
+      </w:pPr>
+      <w:r>
+        <w:rPr>
+          <w:rStyle w:val="pl-token"/>
+        </w:rPr>
+        <w:t>Movies</w:t>
+      </w:r>
+      <w:r>
+        <w:rPr>
+          <w:rStyle w:val="pl-token"/>
+        </w:rPr>
+        <w:t>Controller_Update_ReturnOk</w:t>
+      </w:r>
+      <w:r>
+        <w:t>()</w:t>
+      </w:r>
+    </w:p>
+    <w:p>
+      <w:pPr>
+        <w:pStyle w:val="Akapitzlist"/>
+        <w:ind w:left="2160"/>
+      </w:pPr>
+      <w:r>
+        <w:t xml:space="preserve">- uaktualnienie </w:t>
+      </w:r>
+      <w:r>
+        <w:t>filmu</w:t>
+      </w:r>
+    </w:p>
+    <w:p>
+      <w:pPr>
+        <w:pStyle w:val="Akapitzlist"/>
+        <w:ind w:left="2160"/>
+      </w:pPr>
+    </w:p>
+    <w:p/>
     <w:p>
       <w:pPr>
         <w:pStyle w:val="Akapitzlist"/>
@@ -1949,15 +2852,34 @@
         <w:pStyle w:val="Akapitzlist"/>
         <w:numPr>
           <w:ilvl w:val="0"/>
-          <w:numId w:val="17"/>
-        </w:numPr>
-        <w:ind w:left="2148"/>
+          <w:numId w:val="20"/>
+        </w:numPr>
+        <w:rPr>
+          <w:sz w:val="24"/>
+          <w:szCs w:val="24"/>
+        </w:rPr>
+      </w:pPr>
+      <w:r>
+        <w:rPr>
+          <w:sz w:val="24"/>
+          <w:szCs w:val="24"/>
+        </w:rPr>
+        <w:t>actor</w:t>
+      </w:r>
+    </w:p>
+    <w:p>
+      <w:pPr>
+        <w:pStyle w:val="Akapitzlist"/>
+        <w:numPr>
+          <w:ilvl w:val="0"/>
+          <w:numId w:val="19"/>
+        </w:numPr>
       </w:pPr>
       <w:r>
         <w:rPr>
           <w:rStyle w:val="pl-token"/>
         </w:rPr>
-        <w:t>GetSingle_Returns_1Actor</w:t>
+        <w:t>GetSingle_ValidId_RecordWithGivenIdReturned</w:t>
       </w:r>
       <w:r>
         <w:t>()</w:t>
@@ -1966,26 +2888,60 @@
     <w:p>
       <w:pPr>
         <w:pStyle w:val="Akapitzlist"/>
-        <w:ind w:left="2148"/>
-      </w:pPr>
-      <w:r>
-        <w:t>- pobranie 1 aktora z repozytorium</w:t>
-      </w:r>
-    </w:p>
-    <w:p>
-      <w:pPr>
-        <w:pStyle w:val="Akapitzlist"/>
-        <w:numPr>
-          <w:ilvl w:val="0"/>
-          <w:numId w:val="17"/>
-        </w:numPr>
-        <w:ind w:left="2148"/>
+        <w:numPr>
+          <w:ilvl w:val="0"/>
+          <w:numId w:val="19"/>
+        </w:numPr>
+        <w:rPr>
+          <w:sz w:val="24"/>
+          <w:szCs w:val="24"/>
+        </w:rPr>
       </w:pPr>
       <w:r>
         <w:rPr>
           <w:rStyle w:val="pl-token"/>
         </w:rPr>
-        <w:t>GetAllWhenContainsElements_Returns_AllElements</w:t>
+        <w:t>GetSingle_InvalidId_NullReturned</w:t>
+      </w:r>
+      <w:r>
+        <w:t>(</w:t>
+      </w:r>
+      <w:r>
+        <w:rPr>
+          <w:rStyle w:val="pl-k"/>
+        </w:rPr>
+        <w:t>int</w:t>
+      </w:r>
+      <w:r>
+        <w:t xml:space="preserve"> </w:t>
+      </w:r>
+      <w:r>
+        <w:rPr>
+          <w:rStyle w:val="pl-en"/>
+        </w:rPr>
+        <w:t>checkedId</w:t>
+      </w:r>
+      <w:r>
+        <w:t>)</w:t>
+      </w:r>
+    </w:p>
+    <w:p>
+      <w:pPr>
+        <w:pStyle w:val="Akapitzlist"/>
+        <w:numPr>
+          <w:ilvl w:val="0"/>
+          <w:numId w:val="19"/>
+        </w:numPr>
+        <w:rPr>
+          <w:sz w:val="24"/>
+          <w:szCs w:val="24"/>
+        </w:rPr>
+      </w:pPr>
+      <w:r>
+        <w:rPr>
+          <w:rStyle w:val="pl-token"/>
+        </w:rPr>
+        <w:t>GetAllAsync_PopulatedTable_PopulatedListReturned</w:t>
       </w:r>
       <w:r>
         <w:t>()</w:t>
@@ -1994,26 +2950,20 @@
     <w:p>
       <w:pPr>
         <w:pStyle w:val="Akapitzlist"/>
-        <w:ind w:left="2148"/>
-      </w:pPr>
-      <w:r>
-        <w:t>- pobranie wszystkich aktorów z niepustego repozytorium</w:t>
-      </w:r>
-    </w:p>
-    <w:p>
-      <w:pPr>
-        <w:pStyle w:val="Akapitzlist"/>
-        <w:numPr>
-          <w:ilvl w:val="0"/>
-          <w:numId w:val="17"/>
-        </w:numPr>
-        <w:ind w:left="2148"/>
+        <w:numPr>
+          <w:ilvl w:val="0"/>
+          <w:numId w:val="19"/>
+        </w:numPr>
+        <w:rPr>
+          <w:sz w:val="24"/>
+          <w:szCs w:val="24"/>
+        </w:rPr>
       </w:pPr>
       <w:r>
         <w:rPr>
           <w:rStyle w:val="pl-token"/>
         </w:rPr>
-        <w:t>GetAllWhenEmpty_Returns_EmptyList</w:t>
+        <w:t>GetAllAsync_EmptyTable_EmptyListReturned</w:t>
       </w:r>
       <w:r>
         <w:t>()</w:t>
@@ -2022,62 +2972,284 @@
     <w:p>
       <w:pPr>
         <w:pStyle w:val="Akapitzlist"/>
-        <w:ind w:left="2148"/>
-      </w:pPr>
-      <w:r>
-        <w:t>- pobranie wszystkich aktorów z pustego repozytorium</w:t>
-      </w:r>
-    </w:p>
-    <w:p>
-      <w:pPr>
-        <w:pStyle w:val="Akapitzlist"/>
-        <w:numPr>
-          <w:ilvl w:val="0"/>
-          <w:numId w:val="17"/>
-        </w:numPr>
-        <w:ind w:left="2148"/>
+        <w:numPr>
+          <w:ilvl w:val="0"/>
+          <w:numId w:val="19"/>
+        </w:numPr>
+        <w:rPr>
+          <w:sz w:val="24"/>
+          <w:szCs w:val="24"/>
+        </w:rPr>
       </w:pPr>
       <w:r>
         <w:rPr>
           <w:rStyle w:val="pl-token"/>
         </w:rPr>
-        <w:t>GetQueryableMockDbSet</w:t>
-      </w:r>
-      <w:r>
-        <w:t>&lt;</w:t>
+        <w:t>Add_NValidRecords_DbSetAddCalledNTimes</w:t>
+      </w:r>
+      <w:r>
+        <w:t>(</w:t>
+      </w:r>
+      <w:r>
+        <w:rPr>
+          <w:rStyle w:val="pl-k"/>
+        </w:rPr>
+        <w:t>int</w:t>
+      </w:r>
+      <w:r>
+        <w:t xml:space="preserve"> </w:t>
       </w:r>
       <w:r>
         <w:rPr>
           <w:rStyle w:val="pl-en"/>
         </w:rPr>
-        <w:t>T</w:t>
-      </w:r>
-      <w:r>
-        <w:t>&gt;(</w:t>
+        <w:t>recordsToAdd</w:t>
+      </w:r>
+      <w:r>
+        <w:t>)</w:t>
+      </w:r>
+    </w:p>
+    <w:p>
+      <w:pPr>
+        <w:pStyle w:val="Akapitzlist"/>
+        <w:numPr>
+          <w:ilvl w:val="0"/>
+          <w:numId w:val="19"/>
+        </w:numPr>
+        <w:rPr>
+          <w:sz w:val="24"/>
+          <w:szCs w:val="24"/>
+        </w:rPr>
+      </w:pPr>
+      <w:r>
+        <w:rPr>
+          <w:rStyle w:val="pl-token"/>
+        </w:rPr>
+        <w:t>Remove_NValidRecords_DbSetRemoveCalledNTimes</w:t>
+      </w:r>
+      <w:r>
+        <w:t>(</w:t>
+      </w:r>
+      <w:r>
+        <w:rPr>
+          <w:rStyle w:val="pl-k"/>
+        </w:rPr>
+        <w:t>int</w:t>
+      </w:r>
+      <w:r>
+        <w:t xml:space="preserve"> </w:t>
       </w:r>
       <w:r>
         <w:rPr>
           <w:rStyle w:val="pl-en"/>
         </w:rPr>
-        <w:t>List</w:t>
-      </w:r>
-      <w:r>
-        <w:t>&lt;</w:t>
+        <w:t>recordsToRemove</w:t>
+      </w:r>
+      <w:r>
+        <w:t>)</w:t>
+      </w:r>
+    </w:p>
+    <w:p>
+      <w:pPr>
+        <w:pStyle w:val="Akapitzlist"/>
+        <w:numPr>
+          <w:ilvl w:val="0"/>
+          <w:numId w:val="19"/>
+        </w:numPr>
+        <w:rPr>
+          <w:sz w:val="24"/>
+          <w:szCs w:val="24"/>
+        </w:rPr>
+      </w:pPr>
+      <w:r>
+        <w:rPr>
+          <w:rStyle w:val="pl-token"/>
+        </w:rPr>
+        <w:t>Remove_InvalidRecord_DbSetRemoveCalledOnce</w:t>
+      </w:r>
+      <w:r>
+        <w:t>()</w:t>
+      </w:r>
+    </w:p>
+    <w:p>
+      <w:pPr>
+        <w:pStyle w:val="Akapitzlist"/>
+        <w:numPr>
+          <w:ilvl w:val="0"/>
+          <w:numId w:val="19"/>
+        </w:numPr>
+        <w:rPr>
+          <w:sz w:val="24"/>
+          <w:szCs w:val="24"/>
+        </w:rPr>
+      </w:pPr>
+      <w:r>
+        <w:rPr>
+          <w:rStyle w:val="pl-token"/>
+        </w:rPr>
+        <w:t>Remove_FromEmptyTable_DbSetRemoveCalledOnce</w:t>
+      </w:r>
+      <w:r>
+        <w:t>()</w:t>
+      </w:r>
+    </w:p>
+    <w:p>
+      <w:pPr>
+        <w:pStyle w:val="Akapitzlist"/>
+        <w:numPr>
+          <w:ilvl w:val="0"/>
+          <w:numId w:val="19"/>
+        </w:numPr>
+        <w:rPr>
+          <w:sz w:val="24"/>
+          <w:szCs w:val="24"/>
+        </w:rPr>
+      </w:pPr>
+      <w:r>
+        <w:rPr>
+          <w:rStyle w:val="pl-token"/>
+        </w:rPr>
+        <w:t>Update_NValidRecords_DbSetUpdateCalledNTimes</w:t>
+      </w:r>
+      <w:r>
+        <w:t>(</w:t>
+      </w:r>
+      <w:r>
+        <w:rPr>
+          <w:rStyle w:val="pl-k"/>
+        </w:rPr>
+        <w:t>int</w:t>
+      </w:r>
+      <w:r>
+        <w:t xml:space="preserve"> </w:t>
       </w:r>
       <w:r>
         <w:rPr>
           <w:rStyle w:val="pl-en"/>
         </w:rPr>
-        <w:t>T</w:t>
-      </w:r>
-      <w:r>
-        <w:t xml:space="preserve">&gt; </w:t>
+        <w:t>recordsToRemove</w:t>
+      </w:r>
+      <w:r>
+        <w:t>)</w:t>
+      </w:r>
+    </w:p>
+    <w:p>
+      <w:pPr>
+        <w:pStyle w:val="Akapitzlist"/>
+        <w:numPr>
+          <w:ilvl w:val="0"/>
+          <w:numId w:val="19"/>
+        </w:numPr>
+        <w:rPr>
+          <w:sz w:val="24"/>
+          <w:szCs w:val="24"/>
+        </w:rPr>
+      </w:pPr>
+      <w:r>
+        <w:rPr>
+          <w:rStyle w:val="pl-token"/>
+        </w:rPr>
+        <w:t>Update_InvalidRecord_DbSetUpdateCalledOnce</w:t>
+      </w:r>
+      <w:r>
+        <w:t>()</w:t>
+      </w:r>
+    </w:p>
+    <w:p>
+      <w:pPr>
+        <w:pStyle w:val="Akapitzlist"/>
+        <w:numPr>
+          <w:ilvl w:val="0"/>
+          <w:numId w:val="19"/>
+        </w:numPr>
+        <w:rPr>
+          <w:sz w:val="24"/>
+          <w:szCs w:val="24"/>
+        </w:rPr>
+      </w:pPr>
+      <w:r>
+        <w:rPr>
+          <w:rStyle w:val="pl-token"/>
+        </w:rPr>
+        <w:t>Update_FromEmptyTable_DbSetUpdateCalledOnce</w:t>
+      </w:r>
+      <w:r>
+        <w:t>()</w:t>
+      </w:r>
+    </w:p>
+    <w:p>
+      <w:pPr>
+        <w:pStyle w:val="Akapitzlist"/>
+        <w:numPr>
+          <w:ilvl w:val="0"/>
+          <w:numId w:val="20"/>
+        </w:numPr>
+        <w:rPr>
+          <w:sz w:val="24"/>
+          <w:szCs w:val="24"/>
+        </w:rPr>
+      </w:pPr>
+      <w:r>
+        <w:rPr>
+          <w:sz w:val="24"/>
+          <w:szCs w:val="24"/>
+        </w:rPr>
+        <w:t>director</w:t>
+      </w:r>
+    </w:p>
+    <w:p>
+      <w:pPr>
+        <w:pStyle w:val="Akapitzlist"/>
+        <w:numPr>
+          <w:ilvl w:val="0"/>
+          <w:numId w:val="19"/>
+        </w:numPr>
+      </w:pPr>
+      <w:r>
+        <w:rPr>
+          <w:rStyle w:val="pl-token"/>
+        </w:rPr>
+        <w:t>GetSingle_ValidId_RecordWithGivenIdReturned</w:t>
+      </w:r>
+      <w:r>
+        <w:t>()</w:t>
+      </w:r>
+    </w:p>
+    <w:p>
+      <w:pPr>
+        <w:pStyle w:val="Akapitzlist"/>
+        <w:numPr>
+          <w:ilvl w:val="0"/>
+          <w:numId w:val="19"/>
+        </w:numPr>
+        <w:rPr>
+          <w:sz w:val="24"/>
+          <w:szCs w:val="24"/>
+        </w:rPr>
+      </w:pPr>
+      <w:r>
+        <w:rPr>
+          <w:rStyle w:val="pl-token"/>
+        </w:rPr>
+        <w:t>GetSingle_InvalidId_NullReturned</w:t>
+      </w:r>
+      <w:r>
+        <w:t>(</w:t>
+      </w:r>
+      <w:r>
+        <w:rPr>
+          <w:rStyle w:val="pl-k"/>
+        </w:rPr>
+        <w:t>int</w:t>
+      </w:r>
+      <w:r>
+        <w:t xml:space="preserve"> </w:t>
       </w:r>
       <w:r>
         <w:rPr>
           <w:rStyle w:val="pl-en"/>
         </w:rPr>
-        <w:t>sourceList</w:t>
+        <w:t>checkedId</w:t>
       </w:r>
       <w:r>
         <w:t>)</w:t>
@@ -2086,11 +3258,605 @@
     <w:p>
       <w:pPr>
         <w:pStyle w:val="Akapitzlist"/>
-        <w:ind w:left="2148"/>
-      </w:pPr>
-      <w:r>
-        <w:t>- pobranie mocka dbSet</w:t>
-      </w:r>
+        <w:numPr>
+          <w:ilvl w:val="0"/>
+          <w:numId w:val="19"/>
+        </w:numPr>
+        <w:rPr>
+          <w:sz w:val="24"/>
+          <w:szCs w:val="24"/>
+        </w:rPr>
+      </w:pPr>
+      <w:r>
+        <w:rPr>
+          <w:rStyle w:val="pl-token"/>
+        </w:rPr>
+        <w:t>GetAllAsync_PopulatedTable_PopulatedListReturned</w:t>
+      </w:r>
+      <w:r>
+        <w:t>()</w:t>
+      </w:r>
+    </w:p>
+    <w:p>
+      <w:pPr>
+        <w:pStyle w:val="Akapitzlist"/>
+        <w:numPr>
+          <w:ilvl w:val="0"/>
+          <w:numId w:val="19"/>
+        </w:numPr>
+        <w:rPr>
+          <w:sz w:val="24"/>
+          <w:szCs w:val="24"/>
+        </w:rPr>
+      </w:pPr>
+      <w:r>
+        <w:rPr>
+          <w:rStyle w:val="pl-token"/>
+        </w:rPr>
+        <w:t>GetAllAsync_EmptyTable_EmptyListReturned</w:t>
+      </w:r>
+      <w:r>
+        <w:t>()</w:t>
+      </w:r>
+    </w:p>
+    <w:p>
+      <w:pPr>
+        <w:pStyle w:val="Akapitzlist"/>
+        <w:numPr>
+          <w:ilvl w:val="0"/>
+          <w:numId w:val="19"/>
+        </w:numPr>
+        <w:rPr>
+          <w:sz w:val="24"/>
+          <w:szCs w:val="24"/>
+        </w:rPr>
+      </w:pPr>
+      <w:r>
+        <w:rPr>
+          <w:rStyle w:val="pl-token"/>
+        </w:rPr>
+        <w:t>Add_NValidRecords_DbSetAddCalledNTimes</w:t>
+      </w:r>
+      <w:r>
+        <w:t>(</w:t>
+      </w:r>
+      <w:r>
+        <w:rPr>
+          <w:rStyle w:val="pl-k"/>
+        </w:rPr>
+        <w:t>int</w:t>
+      </w:r>
+      <w:r>
+        <w:t xml:space="preserve"> </w:t>
+      </w:r>
+      <w:r>
+        <w:rPr>
+          <w:rStyle w:val="pl-en"/>
+        </w:rPr>
+        <w:t>recordsToAdd</w:t>
+      </w:r>
+      <w:r>
+        <w:t>)</w:t>
+      </w:r>
+    </w:p>
+    <w:p>
+      <w:pPr>
+        <w:pStyle w:val="Akapitzlist"/>
+        <w:numPr>
+          <w:ilvl w:val="0"/>
+          <w:numId w:val="19"/>
+        </w:numPr>
+        <w:rPr>
+          <w:sz w:val="24"/>
+          <w:szCs w:val="24"/>
+        </w:rPr>
+      </w:pPr>
+      <w:r>
+        <w:rPr>
+          <w:rStyle w:val="pl-token"/>
+        </w:rPr>
+        <w:t>Remove_NValidRecords_DbSetRemoveCalledNTimes</w:t>
+      </w:r>
+      <w:r>
+        <w:t>(</w:t>
+      </w:r>
+      <w:r>
+        <w:rPr>
+          <w:rStyle w:val="pl-k"/>
+        </w:rPr>
+        <w:t>int</w:t>
+      </w:r>
+      <w:r>
+        <w:t xml:space="preserve"> </w:t>
+      </w:r>
+      <w:r>
+        <w:rPr>
+          <w:rStyle w:val="pl-en"/>
+        </w:rPr>
+        <w:t>recordsToRemove</w:t>
+      </w:r>
+      <w:r>
+        <w:t>)</w:t>
+      </w:r>
+    </w:p>
+    <w:p>
+      <w:pPr>
+        <w:pStyle w:val="Akapitzlist"/>
+        <w:numPr>
+          <w:ilvl w:val="0"/>
+          <w:numId w:val="19"/>
+        </w:numPr>
+        <w:rPr>
+          <w:sz w:val="24"/>
+          <w:szCs w:val="24"/>
+        </w:rPr>
+      </w:pPr>
+      <w:r>
+        <w:rPr>
+          <w:rStyle w:val="pl-token"/>
+        </w:rPr>
+        <w:t>Remove_InvalidRecord_DbSetRemoveCalledOnce</w:t>
+      </w:r>
+      <w:r>
+        <w:t>()</w:t>
+      </w:r>
+    </w:p>
+    <w:p>
+      <w:pPr>
+        <w:pStyle w:val="Akapitzlist"/>
+        <w:numPr>
+          <w:ilvl w:val="0"/>
+          <w:numId w:val="19"/>
+        </w:numPr>
+        <w:rPr>
+          <w:sz w:val="24"/>
+          <w:szCs w:val="24"/>
+        </w:rPr>
+      </w:pPr>
+      <w:r>
+        <w:rPr>
+          <w:rStyle w:val="pl-token"/>
+        </w:rPr>
+        <w:t>Remove_FromEmptyTable_DbSetRemoveCalledOnce</w:t>
+      </w:r>
+      <w:r>
+        <w:t>()</w:t>
+      </w:r>
+    </w:p>
+    <w:p>
+      <w:pPr>
+        <w:pStyle w:val="Akapitzlist"/>
+        <w:numPr>
+          <w:ilvl w:val="0"/>
+          <w:numId w:val="19"/>
+        </w:numPr>
+        <w:rPr>
+          <w:sz w:val="24"/>
+          <w:szCs w:val="24"/>
+        </w:rPr>
+      </w:pPr>
+      <w:r>
+        <w:rPr>
+          <w:rStyle w:val="pl-token"/>
+        </w:rPr>
+        <w:t>Update_NValidRecords_DbSetUpdateCalledNTimes</w:t>
+      </w:r>
+      <w:r>
+        <w:t>(</w:t>
+      </w:r>
+      <w:r>
+        <w:rPr>
+          <w:rStyle w:val="pl-k"/>
+        </w:rPr>
+        <w:t>int</w:t>
+      </w:r>
+      <w:r>
+        <w:t xml:space="preserve"> </w:t>
+      </w:r>
+      <w:r>
+        <w:rPr>
+          <w:rStyle w:val="pl-en"/>
+        </w:rPr>
+        <w:t>recordsToRemove</w:t>
+      </w:r>
+      <w:r>
+        <w:t>)</w:t>
+      </w:r>
+    </w:p>
+    <w:p>
+      <w:pPr>
+        <w:pStyle w:val="Akapitzlist"/>
+        <w:numPr>
+          <w:ilvl w:val="0"/>
+          <w:numId w:val="19"/>
+        </w:numPr>
+        <w:rPr>
+          <w:sz w:val="24"/>
+          <w:szCs w:val="24"/>
+        </w:rPr>
+      </w:pPr>
+      <w:r>
+        <w:rPr>
+          <w:rStyle w:val="pl-token"/>
+        </w:rPr>
+        <w:t>Update_InvalidRecord_DbSetUpdateCalledOnce</w:t>
+      </w:r>
+      <w:r>
+        <w:t>()</w:t>
+      </w:r>
+    </w:p>
+    <w:p>
+      <w:pPr>
+        <w:pStyle w:val="Akapitzlist"/>
+        <w:numPr>
+          <w:ilvl w:val="0"/>
+          <w:numId w:val="19"/>
+        </w:numPr>
+        <w:rPr>
+          <w:sz w:val="24"/>
+          <w:szCs w:val="24"/>
+        </w:rPr>
+      </w:pPr>
+      <w:r>
+        <w:rPr>
+          <w:rStyle w:val="pl-token"/>
+        </w:rPr>
+        <w:t>Update_FromEmptyTable_DbSetUpdateCalledOnce</w:t>
+      </w:r>
+      <w:r>
+        <w:t>()</w:t>
+      </w:r>
+    </w:p>
+    <w:p>
+      <w:pPr>
+        <w:pStyle w:val="Akapitzlist"/>
+        <w:numPr>
+          <w:ilvl w:val="0"/>
+          <w:numId w:val="20"/>
+        </w:numPr>
+        <w:rPr>
+          <w:sz w:val="24"/>
+          <w:szCs w:val="24"/>
+        </w:rPr>
+      </w:pPr>
+      <w:r>
+        <w:rPr>
+          <w:sz w:val="24"/>
+          <w:szCs w:val="24"/>
+        </w:rPr>
+        <w:t>movie</w:t>
+      </w:r>
+    </w:p>
+    <w:p>
+      <w:pPr>
+        <w:pStyle w:val="Akapitzlist"/>
+        <w:numPr>
+          <w:ilvl w:val="0"/>
+          <w:numId w:val="19"/>
+        </w:numPr>
+      </w:pPr>
+      <w:r>
+        <w:rPr>
+          <w:rStyle w:val="pl-token"/>
+        </w:rPr>
+        <w:t>GetSingle_ValidId_RecordWithGivenIdReturned</w:t>
+      </w:r>
+      <w:r>
+        <w:t>()</w:t>
+      </w:r>
+    </w:p>
+    <w:p>
+      <w:pPr>
+        <w:pStyle w:val="Akapitzlist"/>
+        <w:numPr>
+          <w:ilvl w:val="0"/>
+          <w:numId w:val="19"/>
+        </w:numPr>
+        <w:rPr>
+          <w:sz w:val="24"/>
+          <w:szCs w:val="24"/>
+        </w:rPr>
+      </w:pPr>
+      <w:r>
+        <w:rPr>
+          <w:rStyle w:val="pl-token"/>
+        </w:rPr>
+        <w:t>GetSingle_InvalidId_NullReturned</w:t>
+      </w:r>
+      <w:r>
+        <w:t>(</w:t>
+      </w:r>
+      <w:r>
+        <w:rPr>
+          <w:rStyle w:val="pl-k"/>
+        </w:rPr>
+        <w:t>int</w:t>
+      </w:r>
+      <w:r>
+        <w:t xml:space="preserve"> </w:t>
+      </w:r>
+      <w:r>
+        <w:rPr>
+          <w:rStyle w:val="pl-en"/>
+        </w:rPr>
+        <w:t>checkedId</w:t>
+      </w:r>
+      <w:r>
+        <w:t>)</w:t>
+      </w:r>
+    </w:p>
+    <w:p>
+      <w:pPr>
+        <w:pStyle w:val="Akapitzlist"/>
+        <w:numPr>
+          <w:ilvl w:val="0"/>
+          <w:numId w:val="19"/>
+        </w:numPr>
+        <w:rPr>
+          <w:sz w:val="24"/>
+          <w:szCs w:val="24"/>
+        </w:rPr>
+      </w:pPr>
+      <w:r>
+        <w:rPr>
+          <w:rStyle w:val="pl-token"/>
+        </w:rPr>
+        <w:t>GetAllAsync_PopulatedTable_PopulatedListReturned</w:t>
+      </w:r>
+      <w:r>
+        <w:t>()</w:t>
+      </w:r>
+    </w:p>
+    <w:p>
+      <w:pPr>
+        <w:pStyle w:val="Akapitzlist"/>
+        <w:numPr>
+          <w:ilvl w:val="0"/>
+          <w:numId w:val="19"/>
+        </w:numPr>
+        <w:rPr>
+          <w:sz w:val="24"/>
+          <w:szCs w:val="24"/>
+        </w:rPr>
+      </w:pPr>
+      <w:r>
+        <w:rPr>
+          <w:rStyle w:val="pl-token"/>
+        </w:rPr>
+        <w:t>GetAllAsync_EmptyTable_EmptyListReturned</w:t>
+      </w:r>
+      <w:r>
+        <w:t>()</w:t>
+      </w:r>
+    </w:p>
+    <w:p>
+      <w:pPr>
+        <w:pStyle w:val="Akapitzlist"/>
+        <w:numPr>
+          <w:ilvl w:val="0"/>
+          <w:numId w:val="19"/>
+        </w:numPr>
+        <w:rPr>
+          <w:sz w:val="24"/>
+          <w:szCs w:val="24"/>
+        </w:rPr>
+      </w:pPr>
+      <w:r>
+        <w:rPr>
+          <w:rStyle w:val="pl-token"/>
+        </w:rPr>
+        <w:t>Add_NValidRecords_DbSetAddCalledNTimes</w:t>
+      </w:r>
+      <w:r>
+        <w:t>(</w:t>
+      </w:r>
+      <w:r>
+        <w:rPr>
+          <w:rStyle w:val="pl-k"/>
+        </w:rPr>
+        <w:t>int</w:t>
+      </w:r>
+      <w:r>
+        <w:t xml:space="preserve"> </w:t>
+      </w:r>
+      <w:r>
+        <w:rPr>
+          <w:rStyle w:val="pl-en"/>
+        </w:rPr>
+        <w:t>recordsToAdd</w:t>
+      </w:r>
+      <w:r>
+        <w:t>)</w:t>
+      </w:r>
+    </w:p>
+    <w:p>
+      <w:pPr>
+        <w:pStyle w:val="Akapitzlist"/>
+        <w:numPr>
+          <w:ilvl w:val="0"/>
+          <w:numId w:val="19"/>
+        </w:numPr>
+        <w:rPr>
+          <w:sz w:val="24"/>
+          <w:szCs w:val="24"/>
+        </w:rPr>
+      </w:pPr>
+      <w:r>
+        <w:rPr>
+          <w:rStyle w:val="pl-token"/>
+        </w:rPr>
+        <w:t>Remove_NValidRecords_DbSetRemoveCalledNTimes</w:t>
+      </w:r>
+      <w:r>
+        <w:t>(</w:t>
+      </w:r>
+      <w:r>
+        <w:rPr>
+          <w:rStyle w:val="pl-k"/>
+        </w:rPr>
+        <w:t>int</w:t>
+      </w:r>
+      <w:r>
+        <w:t xml:space="preserve"> </w:t>
+      </w:r>
+      <w:r>
+        <w:rPr>
+          <w:rStyle w:val="pl-en"/>
+        </w:rPr>
+        <w:t>recordsToRemove</w:t>
+      </w:r>
+      <w:r>
+        <w:t>)</w:t>
+      </w:r>
+    </w:p>
+    <w:p>
+      <w:pPr>
+        <w:pStyle w:val="Akapitzlist"/>
+        <w:numPr>
+          <w:ilvl w:val="0"/>
+          <w:numId w:val="19"/>
+        </w:numPr>
+        <w:rPr>
+          <w:sz w:val="24"/>
+          <w:szCs w:val="24"/>
+        </w:rPr>
+      </w:pPr>
+      <w:r>
+        <w:rPr>
+          <w:rStyle w:val="pl-token"/>
+        </w:rPr>
+        <w:t>Remove_InvalidRecord_DbSetRemoveCalledOnce</w:t>
+      </w:r>
+      <w:r>
+        <w:t>()</w:t>
+      </w:r>
+    </w:p>
+    <w:p>
+      <w:pPr>
+        <w:pStyle w:val="Akapitzlist"/>
+        <w:numPr>
+          <w:ilvl w:val="0"/>
+          <w:numId w:val="19"/>
+        </w:numPr>
+        <w:rPr>
+          <w:sz w:val="24"/>
+          <w:szCs w:val="24"/>
+        </w:rPr>
+      </w:pPr>
+      <w:r>
+        <w:rPr>
+          <w:rStyle w:val="pl-token"/>
+        </w:rPr>
+        <w:t>Remove_FromEmptyTable_DbSetRemoveCalledOnce</w:t>
+      </w:r>
+      <w:r>
+        <w:t>()</w:t>
+      </w:r>
+    </w:p>
+    <w:p>
+      <w:pPr>
+        <w:pStyle w:val="Akapitzlist"/>
+        <w:numPr>
+          <w:ilvl w:val="0"/>
+          <w:numId w:val="19"/>
+        </w:numPr>
+        <w:rPr>
+          <w:sz w:val="24"/>
+          <w:szCs w:val="24"/>
+        </w:rPr>
+      </w:pPr>
+      <w:r>
+        <w:rPr>
+          <w:rStyle w:val="pl-token"/>
+        </w:rPr>
+        <w:t>Update_NValidRecords_DbSetUpdateCalledNTimes</w:t>
+      </w:r>
+      <w:r>
+        <w:t>(</w:t>
+      </w:r>
+      <w:r>
+        <w:rPr>
+          <w:rStyle w:val="pl-k"/>
+        </w:rPr>
+        <w:t>int</w:t>
+      </w:r>
+      <w:r>
+        <w:t xml:space="preserve"> </w:t>
+      </w:r>
+      <w:r>
+        <w:rPr>
+          <w:rStyle w:val="pl-en"/>
+        </w:rPr>
+        <w:t>recordsToRemove</w:t>
+      </w:r>
+      <w:r>
+        <w:t>)</w:t>
+      </w:r>
+    </w:p>
+    <w:p>
+      <w:pPr>
+        <w:pStyle w:val="Akapitzlist"/>
+        <w:numPr>
+          <w:ilvl w:val="0"/>
+          <w:numId w:val="19"/>
+        </w:numPr>
+        <w:rPr>
+          <w:sz w:val="24"/>
+          <w:szCs w:val="24"/>
+        </w:rPr>
+      </w:pPr>
+      <w:r>
+        <w:rPr>
+          <w:rStyle w:val="pl-token"/>
+        </w:rPr>
+        <w:t>Update_InvalidRecord_DbSetUpdateCalledOnce</w:t>
+      </w:r>
+      <w:r>
+        <w:t>()</w:t>
+      </w:r>
+    </w:p>
+    <w:p>
+      <w:pPr>
+        <w:pStyle w:val="Akapitzlist"/>
+        <w:numPr>
+          <w:ilvl w:val="0"/>
+          <w:numId w:val="19"/>
+        </w:numPr>
+        <w:rPr>
+          <w:sz w:val="24"/>
+          <w:szCs w:val="24"/>
+        </w:rPr>
+      </w:pPr>
+      <w:r>
+        <w:rPr>
+          <w:rStyle w:val="pl-token"/>
+        </w:rPr>
+        <w:t>Update_FromEmptyTable_DbSetUpdateCalledOnce</w:t>
+      </w:r>
+      <w:r>
+        <w:t>()</w:t>
+      </w:r>
+    </w:p>
+    <w:p>
+      <w:pPr>
+        <w:pStyle w:val="Akapitzlist"/>
+        <w:ind w:left="2160"/>
+        <w:rPr>
+          <w:sz w:val="24"/>
+          <w:szCs w:val="24"/>
+        </w:rPr>
+      </w:pPr>
+    </w:p>
+    <w:p>
+      <w:pPr>
+        <w:ind w:left="1800"/>
+      </w:pPr>
+    </w:p>
+    <w:p>
+      <w:pPr>
+        <w:pStyle w:val="Akapitzlist"/>
+        <w:ind w:left="1428"/>
+      </w:pPr>
     </w:p>
     <w:p>
       <w:pPr>
@@ -2109,6 +3875,7 @@
           <w:sz w:val="36"/>
           <w:szCs w:val="36"/>
         </w:rPr>
+        <w:lastRenderedPageBreak/>
         <w:t>Podsumowanie</w:t>
       </w:r>
     </w:p>
@@ -2126,6 +3893,48 @@
           <w:szCs w:val="24"/>
         </w:rPr>
         <w:t>W repozytorium został ustawiony pipeline służący do automatycznego testowania. Wykonane testy są od siebie niezależne.</w:t>
+      </w:r>
+      <w:r>
+        <w:rPr>
+          <w:sz w:val="24"/>
+          <w:szCs w:val="24"/>
+        </w:rPr>
+        <w:t xml:space="preserve"> W sumie zostało wykonanych 15 testów do kontrolerów oraz </w:t>
+      </w:r>
+      <w:r>
+        <w:rPr>
+          <w:sz w:val="24"/>
+          <w:szCs w:val="24"/>
+        </w:rPr>
+        <w:t>33</w:t>
+      </w:r>
+      <w:r>
+        <w:rPr>
+          <w:sz w:val="24"/>
+          <w:szCs w:val="24"/>
+        </w:rPr>
+        <w:t xml:space="preserve"> do repozytorium  - razem </w:t>
+      </w:r>
+      <w:r>
+        <w:rPr>
+          <w:sz w:val="24"/>
+          <w:szCs w:val="24"/>
+        </w:rPr>
+        <w:t>48</w:t>
+      </w:r>
+      <w:r>
+        <w:rPr>
+          <w:sz w:val="24"/>
+          <w:szCs w:val="24"/>
+        </w:rPr>
+        <w:t xml:space="preserve"> testów.</w:t>
+      </w:r>
+      <w:r>
+        <w:rPr>
+          <w:sz w:val="24"/>
+          <w:szCs w:val="24"/>
+        </w:rPr>
+        <w:t xml:space="preserve"> Kod został napisany zgodnie z systemem notacji ciągów tekstowych camelCase.</w:t>
       </w:r>
     </w:p>
     <w:sectPr>
@@ -2227,6 +4036,318 @@
     </w:lvl>
   </w:abstractNum>
   <w:abstractNum w:abstractNumId="1" w15:restartNumberingAfterBreak="0">
+    <w:nsid w:val="218407A3"/>
+    <w:multiLevelType w:val="hybridMultilevel"/>
+    <w:tmpl w:val="46B28F58"/>
+    <w:lvl w:ilvl="0" w:tplc="04150017">
+      <w:start w:val="1"/>
+      <w:numFmt w:val="lowerLetter"/>
+      <w:lvlText w:val="%1)"/>
+      <w:lvlJc w:val="left"/>
+      <w:pPr>
+        <w:ind w:left="1800" w:hanging="360"/>
+      </w:pPr>
+    </w:lvl>
+    <w:lvl w:ilvl="1" w:tplc="04150019">
+      <w:start w:val="1"/>
+      <w:numFmt w:val="lowerLetter"/>
+      <w:lvlText w:val="%2."/>
+      <w:lvlJc w:val="left"/>
+      <w:pPr>
+        <w:ind w:left="2520" w:hanging="360"/>
+      </w:pPr>
+    </w:lvl>
+    <w:lvl w:ilvl="2" w:tplc="0415001B" w:tentative="1">
+      <w:start w:val="1"/>
+      <w:numFmt w:val="lowerRoman"/>
+      <w:lvlText w:val="%3."/>
+      <w:lvlJc w:val="right"/>
+      <w:pPr>
+        <w:ind w:left="3240" w:hanging="180"/>
+      </w:pPr>
+    </w:lvl>
+    <w:lvl w:ilvl="3" w:tplc="0415000F" w:tentative="1">
+      <w:start w:val="1"/>
+      <w:numFmt w:val="decimal"/>
+      <w:lvlText w:val="%4."/>
+      <w:lvlJc w:val="left"/>
+      <w:pPr>
+        <w:ind w:left="3960" w:hanging="360"/>
+      </w:pPr>
+    </w:lvl>
+    <w:lvl w:ilvl="4" w:tplc="04150019" w:tentative="1">
+      <w:start w:val="1"/>
+      <w:numFmt w:val="lowerLetter"/>
+      <w:lvlText w:val="%5."/>
+      <w:lvlJc w:val="left"/>
+      <w:pPr>
+        <w:ind w:left="4680" w:hanging="360"/>
+      </w:pPr>
+    </w:lvl>
+    <w:lvl w:ilvl="5" w:tplc="0415001B" w:tentative="1">
+      <w:start w:val="1"/>
+      <w:numFmt w:val="lowerRoman"/>
+      <w:lvlText w:val="%6."/>
+      <w:lvlJc w:val="right"/>
+      <w:pPr>
+        <w:ind w:left="5400" w:hanging="180"/>
+      </w:pPr>
+    </w:lvl>
+    <w:lvl w:ilvl="6" w:tplc="0415000F" w:tentative="1">
+      <w:start w:val="1"/>
+      <w:numFmt w:val="decimal"/>
+      <w:lvlText w:val="%7."/>
+      <w:lvlJc w:val="left"/>
+      <w:pPr>
+        <w:ind w:left="6120" w:hanging="360"/>
+      </w:pPr>
+    </w:lvl>
+    <w:lvl w:ilvl="7" w:tplc="04150019" w:tentative="1">
+      <w:start w:val="1"/>
+      <w:numFmt w:val="lowerLetter"/>
+      <w:lvlText w:val="%8."/>
+      <w:lvlJc w:val="left"/>
+      <w:pPr>
+        <w:ind w:left="6840" w:hanging="360"/>
+      </w:pPr>
+    </w:lvl>
+    <w:lvl w:ilvl="8" w:tplc="0415001B" w:tentative="1">
+      <w:start w:val="1"/>
+      <w:numFmt w:val="lowerRoman"/>
+      <w:lvlText w:val="%9."/>
+      <w:lvlJc w:val="right"/>
+      <w:pPr>
+        <w:ind w:left="7560" w:hanging="180"/>
+      </w:pPr>
+    </w:lvl>
+  </w:abstractNum>
+  <w:abstractNum w:abstractNumId="2" w15:restartNumberingAfterBreak="0">
+    <w:nsid w:val="219E733D"/>
+    <w:multiLevelType w:val="hybridMultilevel"/>
+    <w:tmpl w:val="938604C0"/>
+    <w:lvl w:ilvl="0" w:tplc="04150001">
+      <w:start w:val="1"/>
+      <w:numFmt w:val="bullet"/>
+      <w:lvlText w:val=""/>
+      <w:lvlJc w:val="left"/>
+      <w:pPr>
+        <w:ind w:left="2496" w:hanging="360"/>
+      </w:pPr>
+      <w:rPr>
+        <w:rFonts w:ascii="Symbol" w:hAnsi="Symbol" w:hint="default"/>
+      </w:rPr>
+    </w:lvl>
+    <w:lvl w:ilvl="1" w:tplc="04150003" w:tentative="1">
+      <w:start w:val="1"/>
+      <w:numFmt w:val="bullet"/>
+      <w:lvlText w:val="o"/>
+      <w:lvlJc w:val="left"/>
+      <w:pPr>
+        <w:ind w:left="3216" w:hanging="360"/>
+      </w:pPr>
+      <w:rPr>
+        <w:rFonts w:ascii="Courier New" w:hAnsi="Courier New" w:cs="Courier New" w:hint="default"/>
+      </w:rPr>
+    </w:lvl>
+    <w:lvl w:ilvl="2" w:tplc="04150005" w:tentative="1">
+      <w:start w:val="1"/>
+      <w:numFmt w:val="bullet"/>
+      <w:lvlText w:val=""/>
+      <w:lvlJc w:val="left"/>
+      <w:pPr>
+        <w:ind w:left="3936" w:hanging="360"/>
+      </w:pPr>
+      <w:rPr>
+        <w:rFonts w:ascii="Wingdings" w:hAnsi="Wingdings" w:hint="default"/>
+      </w:rPr>
+    </w:lvl>
+    <w:lvl w:ilvl="3" w:tplc="04150001" w:tentative="1">
+      <w:start w:val="1"/>
+      <w:numFmt w:val="bullet"/>
+      <w:lvlText w:val=""/>
+      <w:lvlJc w:val="left"/>
+      <w:pPr>
+        <w:ind w:left="4656" w:hanging="360"/>
+      </w:pPr>
+      <w:rPr>
+        <w:rFonts w:ascii="Symbol" w:hAnsi="Symbol" w:hint="default"/>
+      </w:rPr>
+    </w:lvl>
+    <w:lvl w:ilvl="4" w:tplc="04150003" w:tentative="1">
+      <w:start w:val="1"/>
+      <w:numFmt w:val="bullet"/>
+      <w:lvlText w:val="o"/>
+      <w:lvlJc w:val="left"/>
+      <w:pPr>
+        <w:ind w:left="5376" w:hanging="360"/>
+      </w:pPr>
+      <w:rPr>
+        <w:rFonts w:ascii="Courier New" w:hAnsi="Courier New" w:cs="Courier New" w:hint="default"/>
+      </w:rPr>
+    </w:lvl>
+    <w:lvl w:ilvl="5" w:tplc="04150005" w:tentative="1">
+      <w:start w:val="1"/>
+      <w:numFmt w:val="bullet"/>
+      <w:lvlText w:val=""/>
+      <w:lvlJc w:val="left"/>
+      <w:pPr>
+        <w:ind w:left="6096" w:hanging="360"/>
+      </w:pPr>
+      <w:rPr>
+        <w:rFonts w:ascii="Wingdings" w:hAnsi="Wingdings" w:hint="default"/>
+      </w:rPr>
+    </w:lvl>
+    <w:lvl w:ilvl="6" w:tplc="04150001" w:tentative="1">
+      <w:start w:val="1"/>
+      <w:numFmt w:val="bullet"/>
+      <w:lvlText w:val=""/>
+      <w:lvlJc w:val="left"/>
+      <w:pPr>
+        <w:ind w:left="6816" w:hanging="360"/>
+      </w:pPr>
+      <w:rPr>
+        <w:rFonts w:ascii="Symbol" w:hAnsi="Symbol" w:hint="default"/>
+      </w:rPr>
+    </w:lvl>
+    <w:lvl w:ilvl="7" w:tplc="04150003" w:tentative="1">
+      <w:start w:val="1"/>
+      <w:numFmt w:val="bullet"/>
+      <w:lvlText w:val="o"/>
+      <w:lvlJc w:val="left"/>
+      <w:pPr>
+        <w:ind w:left="7536" w:hanging="360"/>
+      </w:pPr>
+      <w:rPr>
+        <w:rFonts w:ascii="Courier New" w:hAnsi="Courier New" w:cs="Courier New" w:hint="default"/>
+      </w:rPr>
+    </w:lvl>
+    <w:lvl w:ilvl="8" w:tplc="04150005" w:tentative="1">
+      <w:start w:val="1"/>
+      <w:numFmt w:val="bullet"/>
+      <w:lvlText w:val=""/>
+      <w:lvlJc w:val="left"/>
+      <w:pPr>
+        <w:ind w:left="8256" w:hanging="360"/>
+      </w:pPr>
+      <w:rPr>
+        <w:rFonts w:ascii="Wingdings" w:hAnsi="Wingdings" w:hint="default"/>
+      </w:rPr>
+    </w:lvl>
+  </w:abstractNum>
+  <w:abstractNum w:abstractNumId="3" w15:restartNumberingAfterBreak="0">
+    <w:nsid w:val="220B35D3"/>
+    <w:multiLevelType w:val="hybridMultilevel"/>
+    <w:tmpl w:val="2A347AC8"/>
+    <w:lvl w:ilvl="0" w:tplc="04150001">
+      <w:start w:val="1"/>
+      <w:numFmt w:val="bullet"/>
+      <w:lvlText w:val=""/>
+      <w:lvlJc w:val="left"/>
+      <w:pPr>
+        <w:ind w:left="3216" w:hanging="360"/>
+      </w:pPr>
+      <w:rPr>
+        <w:rFonts w:ascii="Symbol" w:hAnsi="Symbol" w:hint="default"/>
+      </w:rPr>
+    </w:lvl>
+    <w:lvl w:ilvl="1" w:tplc="04150003" w:tentative="1">
+      <w:start w:val="1"/>
+      <w:numFmt w:val="bullet"/>
+      <w:lvlText w:val="o"/>
+      <w:lvlJc w:val="left"/>
+      <w:pPr>
+        <w:ind w:left="3936" w:hanging="360"/>
+      </w:pPr>
+      <w:rPr>
+        <w:rFonts w:ascii="Courier New" w:hAnsi="Courier New" w:cs="Courier New" w:hint="default"/>
+      </w:rPr>
+    </w:lvl>
+    <w:lvl w:ilvl="2" w:tplc="04150005" w:tentative="1">
+      <w:start w:val="1"/>
+      <w:numFmt w:val="bullet"/>
+      <w:lvlText w:val=""/>
+      <w:lvlJc w:val="left"/>
+      <w:pPr>
+        <w:ind w:left="4656" w:hanging="360"/>
+      </w:pPr>
+      <w:rPr>
+        <w:rFonts w:ascii="Wingdings" w:hAnsi="Wingdings" w:hint="default"/>
+      </w:rPr>
+    </w:lvl>
+    <w:lvl w:ilvl="3" w:tplc="04150001" w:tentative="1">
+      <w:start w:val="1"/>
+      <w:numFmt w:val="bullet"/>
+      <w:lvlText w:val=""/>
+      <w:lvlJc w:val="left"/>
+      <w:pPr>
+        <w:ind w:left="5376" w:hanging="360"/>
+      </w:pPr>
+      <w:rPr>
+        <w:rFonts w:ascii="Symbol" w:hAnsi="Symbol" w:hint="default"/>
+      </w:rPr>
+    </w:lvl>
+    <w:lvl w:ilvl="4" w:tplc="04150003" w:tentative="1">
+      <w:start w:val="1"/>
+      <w:numFmt w:val="bullet"/>
+      <w:lvlText w:val="o"/>
+      <w:lvlJc w:val="left"/>
+      <w:pPr>
+        <w:ind w:left="6096" w:hanging="360"/>
+      </w:pPr>
+      <w:rPr>
+        <w:rFonts w:ascii="Courier New" w:hAnsi="Courier New" w:cs="Courier New" w:hint="default"/>
+      </w:rPr>
+    </w:lvl>
+    <w:lvl w:ilvl="5" w:tplc="04150005" w:tentative="1">
+      <w:start w:val="1"/>
+      <w:numFmt w:val="bullet"/>
+      <w:lvlText w:val=""/>
+      <w:lvlJc w:val="left"/>
+      <w:pPr>
+        <w:ind w:left="6816" w:hanging="360"/>
+      </w:pPr>
+      <w:rPr>
+        <w:rFonts w:ascii="Wingdings" w:hAnsi="Wingdings" w:hint="default"/>
+      </w:rPr>
+    </w:lvl>
+    <w:lvl w:ilvl="6" w:tplc="04150001" w:tentative="1">
+      <w:start w:val="1"/>
+      <w:numFmt w:val="bullet"/>
+      <w:lvlText w:val=""/>
+      <w:lvlJc w:val="left"/>
+      <w:pPr>
+        <w:ind w:left="7536" w:hanging="360"/>
+      </w:pPr>
+      <w:rPr>
+        <w:rFonts w:ascii="Symbol" w:hAnsi="Symbol" w:hint="default"/>
+      </w:rPr>
+    </w:lvl>
+    <w:lvl w:ilvl="7" w:tplc="04150003" w:tentative="1">
+      <w:start w:val="1"/>
+      <w:numFmt w:val="bullet"/>
+      <w:lvlText w:val="o"/>
+      <w:lvlJc w:val="left"/>
+      <w:pPr>
+        <w:ind w:left="8256" w:hanging="360"/>
+      </w:pPr>
+      <w:rPr>
+        <w:rFonts w:ascii="Courier New" w:hAnsi="Courier New" w:cs="Courier New" w:hint="default"/>
+      </w:rPr>
+    </w:lvl>
+    <w:lvl w:ilvl="8" w:tplc="04150005" w:tentative="1">
+      <w:start w:val="1"/>
+      <w:numFmt w:val="bullet"/>
+      <w:lvlText w:val=""/>
+      <w:lvlJc w:val="left"/>
+      <w:pPr>
+        <w:ind w:left="8976" w:hanging="360"/>
+      </w:pPr>
+      <w:rPr>
+        <w:rFonts w:ascii="Wingdings" w:hAnsi="Wingdings" w:hint="default"/>
+      </w:rPr>
+    </w:lvl>
+  </w:abstractNum>
+  <w:abstractNum w:abstractNumId="4" w15:restartNumberingAfterBreak="0">
     <w:nsid w:val="25613571"/>
     <w:multiLevelType w:val="hybridMultilevel"/>
     <w:tmpl w:val="84B46C2C"/>
@@ -2315,7 +4436,7 @@
       </w:pPr>
     </w:lvl>
   </w:abstractNum>
-  <w:abstractNum w:abstractNumId="2" w15:restartNumberingAfterBreak="0">
+  <w:abstractNum w:abstractNumId="5" w15:restartNumberingAfterBreak="0">
     <w:nsid w:val="2BC313B3"/>
     <w:multiLevelType w:val="hybridMultilevel"/>
     <w:tmpl w:val="403A4344"/>
@@ -2404,7 +4525,7 @@
       </w:pPr>
     </w:lvl>
   </w:abstractNum>
-  <w:abstractNum w:abstractNumId="3" w15:restartNumberingAfterBreak="0">
+  <w:abstractNum w:abstractNumId="6" w15:restartNumberingAfterBreak="0">
     <w:nsid w:val="2C7122E7"/>
     <w:multiLevelType w:val="hybridMultilevel"/>
     <w:tmpl w:val="1D6890A6"/>
@@ -2517,7 +4638,120 @@
       </w:rPr>
     </w:lvl>
   </w:abstractNum>
-  <w:abstractNum w:abstractNumId="4" w15:restartNumberingAfterBreak="0">
+  <w:abstractNum w:abstractNumId="7" w15:restartNumberingAfterBreak="0">
+    <w:nsid w:val="2DE15781"/>
+    <w:multiLevelType w:val="hybridMultilevel"/>
+    <w:tmpl w:val="8222E392"/>
+    <w:lvl w:ilvl="0" w:tplc="04150001">
+      <w:start w:val="1"/>
+      <w:numFmt w:val="bullet"/>
+      <w:lvlText w:val=""/>
+      <w:lvlJc w:val="left"/>
+      <w:pPr>
+        <w:ind w:left="2496" w:hanging="360"/>
+      </w:pPr>
+      <w:rPr>
+        <w:rFonts w:ascii="Symbol" w:hAnsi="Symbol" w:hint="default"/>
+      </w:rPr>
+    </w:lvl>
+    <w:lvl w:ilvl="1" w:tplc="04150003" w:tentative="1">
+      <w:start w:val="1"/>
+      <w:numFmt w:val="bullet"/>
+      <w:lvlText w:val="o"/>
+      <w:lvlJc w:val="left"/>
+      <w:pPr>
+        <w:ind w:left="3216" w:hanging="360"/>
+      </w:pPr>
+      <w:rPr>
+        <w:rFonts w:ascii="Courier New" w:hAnsi="Courier New" w:cs="Courier New" w:hint="default"/>
+      </w:rPr>
+    </w:lvl>
+    <w:lvl w:ilvl="2" w:tplc="04150005" w:tentative="1">
+      <w:start w:val="1"/>
+      <w:numFmt w:val="bullet"/>
+      <w:lvlText w:val=""/>
+      <w:lvlJc w:val="left"/>
+      <w:pPr>
+        <w:ind w:left="3936" w:hanging="360"/>
+      </w:pPr>
+      <w:rPr>
+        <w:rFonts w:ascii="Wingdings" w:hAnsi="Wingdings" w:hint="default"/>
+      </w:rPr>
+    </w:lvl>
+    <w:lvl w:ilvl="3" w:tplc="04150001" w:tentative="1">
+      <w:start w:val="1"/>
+      <w:numFmt w:val="bullet"/>
+      <w:lvlText w:val=""/>
+      <w:lvlJc w:val="left"/>
+      <w:pPr>
+        <w:ind w:left="4656" w:hanging="360"/>
+      </w:pPr>
+      <w:rPr>
+        <w:rFonts w:ascii="Symbol" w:hAnsi="Symbol" w:hint="default"/>
+      </w:rPr>
+    </w:lvl>
+    <w:lvl w:ilvl="4" w:tplc="04150003" w:tentative="1">
+      <w:start w:val="1"/>
+      <w:numFmt w:val="bullet"/>
+      <w:lvlText w:val="o"/>
+      <w:lvlJc w:val="left"/>
+      <w:pPr>
+        <w:ind w:left="5376" w:hanging="360"/>
+      </w:pPr>
+      <w:rPr>
+        <w:rFonts w:ascii="Courier New" w:hAnsi="Courier New" w:cs="Courier New" w:hint="default"/>
+      </w:rPr>
+    </w:lvl>
+    <w:lvl w:ilvl="5" w:tplc="04150005" w:tentative="1">
+      <w:start w:val="1"/>
+      <w:numFmt w:val="bullet"/>
+      <w:lvlText w:val=""/>
+      <w:lvlJc w:val="left"/>
+      <w:pPr>
+        <w:ind w:left="6096" w:hanging="360"/>
+      </w:pPr>
+      <w:rPr>
+        <w:rFonts w:ascii="Wingdings" w:hAnsi="Wingdings" w:hint="default"/>
+      </w:rPr>
+    </w:lvl>
+    <w:lvl w:ilvl="6" w:tplc="04150001" w:tentative="1">
+      <w:start w:val="1"/>
+      <w:numFmt w:val="bullet"/>
+      <w:lvlText w:val=""/>
+      <w:lvlJc w:val="left"/>
+      <w:pPr>
+        <w:ind w:left="6816" w:hanging="360"/>
+      </w:pPr>
+      <w:rPr>
+        <w:rFonts w:ascii="Symbol" w:hAnsi="Symbol" w:hint="default"/>
+      </w:rPr>
+    </w:lvl>
+    <w:lvl w:ilvl="7" w:tplc="04150003" w:tentative="1">
+      <w:start w:val="1"/>
+      <w:numFmt w:val="bullet"/>
+      <w:lvlText w:val="o"/>
+      <w:lvlJc w:val="left"/>
+      <w:pPr>
+        <w:ind w:left="7536" w:hanging="360"/>
+      </w:pPr>
+      <w:rPr>
+        <w:rFonts w:ascii="Courier New" w:hAnsi="Courier New" w:cs="Courier New" w:hint="default"/>
+      </w:rPr>
+    </w:lvl>
+    <w:lvl w:ilvl="8" w:tplc="04150005" w:tentative="1">
+      <w:start w:val="1"/>
+      <w:numFmt w:val="bullet"/>
+      <w:lvlText w:val=""/>
+      <w:lvlJc w:val="left"/>
+      <w:pPr>
+        <w:ind w:left="8256" w:hanging="360"/>
+      </w:pPr>
+      <w:rPr>
+        <w:rFonts w:ascii="Wingdings" w:hAnsi="Wingdings" w:hint="default"/>
+      </w:rPr>
+    </w:lvl>
+  </w:abstractNum>
+  <w:abstractNum w:abstractNumId="8" w15:restartNumberingAfterBreak="0">
     <w:nsid w:val="31C50DF0"/>
     <w:multiLevelType w:val="hybridMultilevel"/>
     <w:tmpl w:val="2EEEC088"/>
@@ -2630,7 +4864,120 @@
       </w:rPr>
     </w:lvl>
   </w:abstractNum>
-  <w:abstractNum w:abstractNumId="5" w15:restartNumberingAfterBreak="0">
+  <w:abstractNum w:abstractNumId="9" w15:restartNumberingAfterBreak="0">
+    <w:nsid w:val="357B7A60"/>
+    <w:multiLevelType w:val="hybridMultilevel"/>
+    <w:tmpl w:val="2E7EE422"/>
+    <w:lvl w:ilvl="0" w:tplc="04150001">
+      <w:start w:val="1"/>
+      <w:numFmt w:val="bullet"/>
+      <w:lvlText w:val=""/>
+      <w:lvlJc w:val="left"/>
+      <w:pPr>
+        <w:ind w:left="2484" w:hanging="360"/>
+      </w:pPr>
+      <w:rPr>
+        <w:rFonts w:ascii="Symbol" w:hAnsi="Symbol" w:hint="default"/>
+      </w:rPr>
+    </w:lvl>
+    <w:lvl w:ilvl="1" w:tplc="04150003" w:tentative="1">
+      <w:start w:val="1"/>
+      <w:numFmt w:val="bullet"/>
+      <w:lvlText w:val="o"/>
+      <w:lvlJc w:val="left"/>
+      <w:pPr>
+        <w:ind w:left="3204" w:hanging="360"/>
+      </w:pPr>
+      <w:rPr>
+        <w:rFonts w:ascii="Courier New" w:hAnsi="Courier New" w:cs="Courier New" w:hint="default"/>
+      </w:rPr>
+    </w:lvl>
+    <w:lvl w:ilvl="2" w:tplc="04150005" w:tentative="1">
+      <w:start w:val="1"/>
+      <w:numFmt w:val="bullet"/>
+      <w:lvlText w:val=""/>
+      <w:lvlJc w:val="left"/>
+      <w:pPr>
+        <w:ind w:left="3924" w:hanging="360"/>
+      </w:pPr>
+      <w:rPr>
+        <w:rFonts w:ascii="Wingdings" w:hAnsi="Wingdings" w:hint="default"/>
+      </w:rPr>
+    </w:lvl>
+    <w:lvl w:ilvl="3" w:tplc="04150001" w:tentative="1">
+      <w:start w:val="1"/>
+      <w:numFmt w:val="bullet"/>
+      <w:lvlText w:val=""/>
+      <w:lvlJc w:val="left"/>
+      <w:pPr>
+        <w:ind w:left="4644" w:hanging="360"/>
+      </w:pPr>
+      <w:rPr>
+        <w:rFonts w:ascii="Symbol" w:hAnsi="Symbol" w:hint="default"/>
+      </w:rPr>
+    </w:lvl>
+    <w:lvl w:ilvl="4" w:tplc="04150003" w:tentative="1">
+      <w:start w:val="1"/>
+      <w:numFmt w:val="bullet"/>
+      <w:lvlText w:val="o"/>
+      <w:lvlJc w:val="left"/>
+      <w:pPr>
+        <w:ind w:left="5364" w:hanging="360"/>
+      </w:pPr>
+      <w:rPr>
+        <w:rFonts w:ascii="Courier New" w:hAnsi="Courier New" w:cs="Courier New" w:hint="default"/>
+      </w:rPr>
+    </w:lvl>
+    <w:lvl w:ilvl="5" w:tplc="04150005" w:tentative="1">
+      <w:start w:val="1"/>
+      <w:numFmt w:val="bullet"/>
+      <w:lvlText w:val=""/>
+      <w:lvlJc w:val="left"/>
+      <w:pPr>
+        <w:ind w:left="6084" w:hanging="360"/>
+      </w:pPr>
+      <w:rPr>
+        <w:rFonts w:ascii="Wingdings" w:hAnsi="Wingdings" w:hint="default"/>
+      </w:rPr>
+    </w:lvl>
+    <w:lvl w:ilvl="6" w:tplc="04150001" w:tentative="1">
+      <w:start w:val="1"/>
+      <w:numFmt w:val="bullet"/>
+      <w:lvlText w:val=""/>
+      <w:lvlJc w:val="left"/>
+      <w:pPr>
+        <w:ind w:left="6804" w:hanging="360"/>
+      </w:pPr>
+      <w:rPr>
+        <w:rFonts w:ascii="Symbol" w:hAnsi="Symbol" w:hint="default"/>
+      </w:rPr>
+    </w:lvl>
+    <w:lvl w:ilvl="7" w:tplc="04150003" w:tentative="1">
+      <w:start w:val="1"/>
+      <w:numFmt w:val="bullet"/>
+      <w:lvlText w:val="o"/>
+      <w:lvlJc w:val="left"/>
+      <w:pPr>
+        <w:ind w:left="7524" w:hanging="360"/>
+      </w:pPr>
+      <w:rPr>
+        <w:rFonts w:ascii="Courier New" w:hAnsi="Courier New" w:cs="Courier New" w:hint="default"/>
+      </w:rPr>
+    </w:lvl>
+    <w:lvl w:ilvl="8" w:tplc="04150005" w:tentative="1">
+      <w:start w:val="1"/>
+      <w:numFmt w:val="bullet"/>
+      <w:lvlText w:val=""/>
+      <w:lvlJc w:val="left"/>
+      <w:pPr>
+        <w:ind w:left="8244" w:hanging="360"/>
+      </w:pPr>
+      <w:rPr>
+        <w:rFonts w:ascii="Wingdings" w:hAnsi="Wingdings" w:hint="default"/>
+      </w:rPr>
+    </w:lvl>
+  </w:abstractNum>
+  <w:abstractNum w:abstractNumId="10" w15:restartNumberingAfterBreak="0">
     <w:nsid w:val="3A8133AA"/>
     <w:multiLevelType w:val="hybridMultilevel"/>
     <w:tmpl w:val="8F808FF2"/>
@@ -2719,7 +5066,7 @@
       </w:pPr>
     </w:lvl>
   </w:abstractNum>
-  <w:abstractNum w:abstractNumId="6" w15:restartNumberingAfterBreak="0">
+  <w:abstractNum w:abstractNumId="11" w15:restartNumberingAfterBreak="0">
     <w:nsid w:val="3FC6492B"/>
     <w:multiLevelType w:val="hybridMultilevel"/>
     <w:tmpl w:val="8C2C1FB2"/>
@@ -2805,7 +5152,276 @@
       </w:pPr>
     </w:lvl>
   </w:abstractNum>
-  <w:abstractNum w:abstractNumId="7" w15:restartNumberingAfterBreak="0">
+  <w:abstractNum w:abstractNumId="12" w15:restartNumberingAfterBreak="0">
+    <w:nsid w:val="3FFD0C7A"/>
+    <w:multiLevelType w:val="hybridMultilevel"/>
+    <w:tmpl w:val="6E2CF1A6"/>
+    <w:lvl w:ilvl="0" w:tplc="F1D87150">
+      <w:start w:val="1"/>
+      <w:numFmt w:val="lowerLetter"/>
+      <w:lvlText w:val="%1)"/>
+      <w:lvlJc w:val="left"/>
+      <w:pPr>
+        <w:ind w:left="1776" w:hanging="360"/>
+      </w:pPr>
+      <w:rPr>
+        <w:rFonts w:ascii="Cascadia Mono" w:hAnsi="Cascadia Mono" w:cs="Cascadia Mono" w:hint="default"/>
+        <w:color w:val="000000"/>
+        <w:sz w:val="19"/>
+      </w:rPr>
+    </w:lvl>
+    <w:lvl w:ilvl="1" w:tplc="04150019" w:tentative="1">
+      <w:start w:val="1"/>
+      <w:numFmt w:val="lowerLetter"/>
+      <w:lvlText w:val="%2."/>
+      <w:lvlJc w:val="left"/>
+      <w:pPr>
+        <w:ind w:left="2496" w:hanging="360"/>
+      </w:pPr>
+    </w:lvl>
+    <w:lvl w:ilvl="2" w:tplc="0415001B" w:tentative="1">
+      <w:start w:val="1"/>
+      <w:numFmt w:val="lowerRoman"/>
+      <w:lvlText w:val="%3."/>
+      <w:lvlJc w:val="right"/>
+      <w:pPr>
+        <w:ind w:left="3216" w:hanging="180"/>
+      </w:pPr>
+    </w:lvl>
+    <w:lvl w:ilvl="3" w:tplc="0415000F" w:tentative="1">
+      <w:start w:val="1"/>
+      <w:numFmt w:val="decimal"/>
+      <w:lvlText w:val="%4."/>
+      <w:lvlJc w:val="left"/>
+      <w:pPr>
+        <w:ind w:left="3936" w:hanging="360"/>
+      </w:pPr>
+    </w:lvl>
+    <w:lvl w:ilvl="4" w:tplc="04150019" w:tentative="1">
+      <w:start w:val="1"/>
+      <w:numFmt w:val="lowerLetter"/>
+      <w:lvlText w:val="%5."/>
+      <w:lvlJc w:val="left"/>
+      <w:pPr>
+        <w:ind w:left="4656" w:hanging="360"/>
+      </w:pPr>
+    </w:lvl>
+    <w:lvl w:ilvl="5" w:tplc="0415001B" w:tentative="1">
+      <w:start w:val="1"/>
+      <w:numFmt w:val="lowerRoman"/>
+      <w:lvlText w:val="%6."/>
+      <w:lvlJc w:val="right"/>
+      <w:pPr>
+        <w:ind w:left="5376" w:hanging="180"/>
+      </w:pPr>
+    </w:lvl>
+    <w:lvl w:ilvl="6" w:tplc="0415000F" w:tentative="1">
+      <w:start w:val="1"/>
+      <w:numFmt w:val="decimal"/>
+      <w:lvlText w:val="%7."/>
+      <w:lvlJc w:val="left"/>
+      <w:pPr>
+        <w:ind w:left="6096" w:hanging="360"/>
+      </w:pPr>
+    </w:lvl>
+    <w:lvl w:ilvl="7" w:tplc="04150019" w:tentative="1">
+      <w:start w:val="1"/>
+      <w:numFmt w:val="lowerLetter"/>
+      <w:lvlText w:val="%8."/>
+      <w:lvlJc w:val="left"/>
+      <w:pPr>
+        <w:ind w:left="6816" w:hanging="360"/>
+      </w:pPr>
+    </w:lvl>
+    <w:lvl w:ilvl="8" w:tplc="0415001B" w:tentative="1">
+      <w:start w:val="1"/>
+      <w:numFmt w:val="lowerRoman"/>
+      <w:lvlText w:val="%9."/>
+      <w:lvlJc w:val="right"/>
+      <w:pPr>
+        <w:ind w:left="7536" w:hanging="180"/>
+      </w:pPr>
+    </w:lvl>
+  </w:abstractNum>
+  <w:abstractNum w:abstractNumId="13" w15:restartNumberingAfterBreak="0">
+    <w:nsid w:val="42E22BB7"/>
+    <w:multiLevelType w:val="hybridMultilevel"/>
+    <w:tmpl w:val="4F6A0996"/>
+    <w:lvl w:ilvl="0" w:tplc="04150017">
+      <w:start w:val="1"/>
+      <w:numFmt w:val="lowerLetter"/>
+      <w:lvlText w:val="%1)"/>
+      <w:lvlJc w:val="left"/>
+      <w:pPr>
+        <w:ind w:left="1776" w:hanging="360"/>
+      </w:pPr>
+      <w:rPr>
+        <w:rFonts w:hint="default"/>
+      </w:rPr>
+    </w:lvl>
+    <w:lvl w:ilvl="1" w:tplc="04150019" w:tentative="1">
+      <w:start w:val="1"/>
+      <w:numFmt w:val="lowerLetter"/>
+      <w:lvlText w:val="%2."/>
+      <w:lvlJc w:val="left"/>
+      <w:pPr>
+        <w:ind w:left="2496" w:hanging="360"/>
+      </w:pPr>
+    </w:lvl>
+    <w:lvl w:ilvl="2" w:tplc="0415001B" w:tentative="1">
+      <w:start w:val="1"/>
+      <w:numFmt w:val="lowerRoman"/>
+      <w:lvlText w:val="%3."/>
+      <w:lvlJc w:val="right"/>
+      <w:pPr>
+        <w:ind w:left="3216" w:hanging="180"/>
+      </w:pPr>
+    </w:lvl>
+    <w:lvl w:ilvl="3" w:tplc="0415000F" w:tentative="1">
+      <w:start w:val="1"/>
+      <w:numFmt w:val="decimal"/>
+      <w:lvlText w:val="%4."/>
+      <w:lvlJc w:val="left"/>
+      <w:pPr>
+        <w:ind w:left="3936" w:hanging="360"/>
+      </w:pPr>
+    </w:lvl>
+    <w:lvl w:ilvl="4" w:tplc="04150019" w:tentative="1">
+      <w:start w:val="1"/>
+      <w:numFmt w:val="lowerLetter"/>
+      <w:lvlText w:val="%5."/>
+      <w:lvlJc w:val="left"/>
+      <w:pPr>
+        <w:ind w:left="4656" w:hanging="360"/>
+      </w:pPr>
+    </w:lvl>
+    <w:lvl w:ilvl="5" w:tplc="0415001B" w:tentative="1">
+      <w:start w:val="1"/>
+      <w:numFmt w:val="lowerRoman"/>
+      <w:lvlText w:val="%6."/>
+      <w:lvlJc w:val="right"/>
+      <w:pPr>
+        <w:ind w:left="5376" w:hanging="180"/>
+      </w:pPr>
+    </w:lvl>
+    <w:lvl w:ilvl="6" w:tplc="0415000F" w:tentative="1">
+      <w:start w:val="1"/>
+      <w:numFmt w:val="decimal"/>
+      <w:lvlText w:val="%7."/>
+      <w:lvlJc w:val="left"/>
+      <w:pPr>
+        <w:ind w:left="6096" w:hanging="360"/>
+      </w:pPr>
+    </w:lvl>
+    <w:lvl w:ilvl="7" w:tplc="04150019" w:tentative="1">
+      <w:start w:val="1"/>
+      <w:numFmt w:val="lowerLetter"/>
+      <w:lvlText w:val="%8."/>
+      <w:lvlJc w:val="left"/>
+      <w:pPr>
+        <w:ind w:left="6816" w:hanging="360"/>
+      </w:pPr>
+    </w:lvl>
+    <w:lvl w:ilvl="8" w:tplc="0415001B" w:tentative="1">
+      <w:start w:val="1"/>
+      <w:numFmt w:val="lowerRoman"/>
+      <w:lvlText w:val="%9."/>
+      <w:lvlJc w:val="right"/>
+      <w:pPr>
+        <w:ind w:left="7536" w:hanging="180"/>
+      </w:pPr>
+    </w:lvl>
+  </w:abstractNum>
+  <w:abstractNum w:abstractNumId="14" w15:restartNumberingAfterBreak="0">
+    <w:nsid w:val="43A30D7D"/>
+    <w:multiLevelType w:val="hybridMultilevel"/>
+    <w:tmpl w:val="5A4462AA"/>
+    <w:lvl w:ilvl="0" w:tplc="04150001">
+      <w:start w:val="1"/>
+      <w:numFmt w:val="bullet"/>
+      <w:lvlText w:val=""/>
+      <w:lvlJc w:val="left"/>
+      <w:pPr>
+        <w:ind w:left="2160" w:hanging="360"/>
+      </w:pPr>
+      <w:rPr>
+        <w:rFonts w:ascii="Symbol" w:hAnsi="Symbol" w:hint="default"/>
+      </w:rPr>
+    </w:lvl>
+    <w:lvl w:ilvl="1" w:tplc="FFFFFFFF" w:tentative="1">
+      <w:start w:val="1"/>
+      <w:numFmt w:val="lowerLetter"/>
+      <w:lvlText w:val="%2."/>
+      <w:lvlJc w:val="left"/>
+      <w:pPr>
+        <w:ind w:left="2880" w:hanging="360"/>
+      </w:pPr>
+    </w:lvl>
+    <w:lvl w:ilvl="2" w:tplc="FFFFFFFF" w:tentative="1">
+      <w:start w:val="1"/>
+      <w:numFmt w:val="lowerRoman"/>
+      <w:lvlText w:val="%3."/>
+      <w:lvlJc w:val="right"/>
+      <w:pPr>
+        <w:ind w:left="3600" w:hanging="180"/>
+      </w:pPr>
+    </w:lvl>
+    <w:lvl w:ilvl="3" w:tplc="FFFFFFFF" w:tentative="1">
+      <w:start w:val="1"/>
+      <w:numFmt w:val="decimal"/>
+      <w:lvlText w:val="%4."/>
+      <w:lvlJc w:val="left"/>
+      <w:pPr>
+        <w:ind w:left="4320" w:hanging="360"/>
+      </w:pPr>
+    </w:lvl>
+    <w:lvl w:ilvl="4" w:tplc="FFFFFFFF" w:tentative="1">
+      <w:start w:val="1"/>
+      <w:numFmt w:val="lowerLetter"/>
+      <w:lvlText w:val="%5."/>
+      <w:lvlJc w:val="left"/>
+      <w:pPr>
+        <w:ind w:left="5040" w:hanging="360"/>
+      </w:pPr>
+    </w:lvl>
+    <w:lvl w:ilvl="5" w:tplc="FFFFFFFF" w:tentative="1">
+      <w:start w:val="1"/>
+      <w:numFmt w:val="lowerRoman"/>
+      <w:lvlText w:val="%6."/>
+      <w:lvlJc w:val="right"/>
+      <w:pPr>
+        <w:ind w:left="5760" w:hanging="180"/>
+      </w:pPr>
+    </w:lvl>
+    <w:lvl w:ilvl="6" w:tplc="FFFFFFFF" w:tentative="1">
+      <w:start w:val="1"/>
+      <w:numFmt w:val="decimal"/>
+      <w:lvlText w:val="%7."/>
+      <w:lvlJc w:val="left"/>
+      <w:pPr>
+        <w:ind w:left="6480" w:hanging="360"/>
+      </w:pPr>
+    </w:lvl>
+    <w:lvl w:ilvl="7" w:tplc="FFFFFFFF" w:tentative="1">
+      <w:start w:val="1"/>
+      <w:numFmt w:val="lowerLetter"/>
+      <w:lvlText w:val="%8."/>
+      <w:lvlJc w:val="left"/>
+      <w:pPr>
+        <w:ind w:left="7200" w:hanging="360"/>
+      </w:pPr>
+    </w:lvl>
+    <w:lvl w:ilvl="8" w:tplc="FFFFFFFF" w:tentative="1">
+      <w:start w:val="1"/>
+      <w:numFmt w:val="lowerRoman"/>
+      <w:lvlText w:val="%9."/>
+      <w:lvlJc w:val="right"/>
+      <w:pPr>
+        <w:ind w:left="7920" w:hanging="180"/>
+      </w:pPr>
+    </w:lvl>
+  </w:abstractNum>
+  <w:abstractNum w:abstractNumId="15" w15:restartNumberingAfterBreak="0">
     <w:nsid w:val="4B4A21C3"/>
     <w:multiLevelType w:val="hybridMultilevel"/>
     <w:tmpl w:val="90C44CDC"/>
@@ -2891,7 +5507,7 @@
       </w:pPr>
     </w:lvl>
   </w:abstractNum>
-  <w:abstractNum w:abstractNumId="8" w15:restartNumberingAfterBreak="0">
+  <w:abstractNum w:abstractNumId="16" w15:restartNumberingAfterBreak="0">
     <w:nsid w:val="4B6F207D"/>
     <w:multiLevelType w:val="hybridMultilevel"/>
     <w:tmpl w:val="4F528A62"/>
@@ -3004,7 +5620,7 @@
       </w:rPr>
     </w:lvl>
   </w:abstractNum>
-  <w:abstractNum w:abstractNumId="9" w15:restartNumberingAfterBreak="0">
+  <w:abstractNum w:abstractNumId="17" w15:restartNumberingAfterBreak="0">
     <w:nsid w:val="50D127F5"/>
     <w:multiLevelType w:val="hybridMultilevel"/>
     <w:tmpl w:val="8AB4AEDE"/>
@@ -3099,7 +5715,7 @@
       </w:pPr>
     </w:lvl>
   </w:abstractNum>
-  <w:abstractNum w:abstractNumId="10" w15:restartNumberingAfterBreak="0">
+  <w:abstractNum w:abstractNumId="18" w15:restartNumberingAfterBreak="0">
     <w:nsid w:val="51B00BB3"/>
     <w:multiLevelType w:val="hybridMultilevel"/>
     <w:tmpl w:val="F13630DE"/>
@@ -3185,7 +5801,120 @@
       </w:pPr>
     </w:lvl>
   </w:abstractNum>
-  <w:abstractNum w:abstractNumId="11" w15:restartNumberingAfterBreak="0">
+  <w:abstractNum w:abstractNumId="19" w15:restartNumberingAfterBreak="0">
+    <w:nsid w:val="61D90E55"/>
+    <w:multiLevelType w:val="hybridMultilevel"/>
+    <w:tmpl w:val="0674EEE4"/>
+    <w:lvl w:ilvl="0" w:tplc="04150001">
+      <w:start w:val="1"/>
+      <w:numFmt w:val="bullet"/>
+      <w:lvlText w:val=""/>
+      <w:lvlJc w:val="left"/>
+      <w:pPr>
+        <w:ind w:left="2496" w:hanging="360"/>
+      </w:pPr>
+      <w:rPr>
+        <w:rFonts w:ascii="Symbol" w:hAnsi="Symbol" w:hint="default"/>
+      </w:rPr>
+    </w:lvl>
+    <w:lvl w:ilvl="1" w:tplc="04150003" w:tentative="1">
+      <w:start w:val="1"/>
+      <w:numFmt w:val="bullet"/>
+      <w:lvlText w:val="o"/>
+      <w:lvlJc w:val="left"/>
+      <w:pPr>
+        <w:ind w:left="3216" w:hanging="360"/>
+      </w:pPr>
+      <w:rPr>
+        <w:rFonts w:ascii="Courier New" w:hAnsi="Courier New" w:cs="Courier New" w:hint="default"/>
+      </w:rPr>
+    </w:lvl>
+    <w:lvl w:ilvl="2" w:tplc="04150005" w:tentative="1">
+      <w:start w:val="1"/>
+      <w:numFmt w:val="bullet"/>
+      <w:lvlText w:val=""/>
+      <w:lvlJc w:val="left"/>
+      <w:pPr>
+        <w:ind w:left="3936" w:hanging="360"/>
+      </w:pPr>
+      <w:rPr>
+        <w:rFonts w:ascii="Wingdings" w:hAnsi="Wingdings" w:hint="default"/>
+      </w:rPr>
+    </w:lvl>
+    <w:lvl w:ilvl="3" w:tplc="04150001" w:tentative="1">
+      <w:start w:val="1"/>
+      <w:numFmt w:val="bullet"/>
+      <w:lvlText w:val=""/>
+      <w:lvlJc w:val="left"/>
+      <w:pPr>
+        <w:ind w:left="4656" w:hanging="360"/>
+      </w:pPr>
+      <w:rPr>
+        <w:rFonts w:ascii="Symbol" w:hAnsi="Symbol" w:hint="default"/>
+      </w:rPr>
+    </w:lvl>
+    <w:lvl w:ilvl="4" w:tplc="04150003" w:tentative="1">
+      <w:start w:val="1"/>
+      <w:numFmt w:val="bullet"/>
+      <w:lvlText w:val="o"/>
+      <w:lvlJc w:val="left"/>
+      <w:pPr>
+        <w:ind w:left="5376" w:hanging="360"/>
+      </w:pPr>
+      <w:rPr>
+        <w:rFonts w:ascii="Courier New" w:hAnsi="Courier New" w:cs="Courier New" w:hint="default"/>
+      </w:rPr>
+    </w:lvl>
+    <w:lvl w:ilvl="5" w:tplc="04150005" w:tentative="1">
+      <w:start w:val="1"/>
+      <w:numFmt w:val="bullet"/>
+      <w:lvlText w:val=""/>
+      <w:lvlJc w:val="left"/>
+      <w:pPr>
+        <w:ind w:left="6096" w:hanging="360"/>
+      </w:pPr>
+      <w:rPr>
+        <w:rFonts w:ascii="Wingdings" w:hAnsi="Wingdings" w:hint="default"/>
+      </w:rPr>
+    </w:lvl>
+    <w:lvl w:ilvl="6" w:tplc="04150001" w:tentative="1">
+      <w:start w:val="1"/>
+      <w:numFmt w:val="bullet"/>
+      <w:lvlText w:val=""/>
+      <w:lvlJc w:val="left"/>
+      <w:pPr>
+        <w:ind w:left="6816" w:hanging="360"/>
+      </w:pPr>
+      <w:rPr>
+        <w:rFonts w:ascii="Symbol" w:hAnsi="Symbol" w:hint="default"/>
+      </w:rPr>
+    </w:lvl>
+    <w:lvl w:ilvl="7" w:tplc="04150003" w:tentative="1">
+      <w:start w:val="1"/>
+      <w:numFmt w:val="bullet"/>
+      <w:lvlText w:val="o"/>
+      <w:lvlJc w:val="left"/>
+      <w:pPr>
+        <w:ind w:left="7536" w:hanging="360"/>
+      </w:pPr>
+      <w:rPr>
+        <w:rFonts w:ascii="Courier New" w:hAnsi="Courier New" w:cs="Courier New" w:hint="default"/>
+      </w:rPr>
+    </w:lvl>
+    <w:lvl w:ilvl="8" w:tplc="04150005" w:tentative="1">
+      <w:start w:val="1"/>
+      <w:numFmt w:val="bullet"/>
+      <w:lvlText w:val=""/>
+      <w:lvlJc w:val="left"/>
+      <w:pPr>
+        <w:ind w:left="8256" w:hanging="360"/>
+      </w:pPr>
+      <w:rPr>
+        <w:rFonts w:ascii="Wingdings" w:hAnsi="Wingdings" w:hint="default"/>
+      </w:rPr>
+    </w:lvl>
+  </w:abstractNum>
+  <w:abstractNum w:abstractNumId="20" w15:restartNumberingAfterBreak="0">
     <w:nsid w:val="6A214B99"/>
     <w:multiLevelType w:val="hybridMultilevel"/>
     <w:tmpl w:val="DAA8E68E"/>
@@ -3298,7 +6027,233 @@
       </w:rPr>
     </w:lvl>
   </w:abstractNum>
-  <w:abstractNum w:abstractNumId="12" w15:restartNumberingAfterBreak="0">
+  <w:abstractNum w:abstractNumId="21" w15:restartNumberingAfterBreak="0">
+    <w:nsid w:val="6DC74D3C"/>
+    <w:multiLevelType w:val="hybridMultilevel"/>
+    <w:tmpl w:val="455E8138"/>
+    <w:lvl w:ilvl="0" w:tplc="04150001">
+      <w:start w:val="1"/>
+      <w:numFmt w:val="bullet"/>
+      <w:lvlText w:val=""/>
+      <w:lvlJc w:val="left"/>
+      <w:pPr>
+        <w:ind w:left="2496" w:hanging="360"/>
+      </w:pPr>
+      <w:rPr>
+        <w:rFonts w:ascii="Symbol" w:hAnsi="Symbol" w:hint="default"/>
+      </w:rPr>
+    </w:lvl>
+    <w:lvl w:ilvl="1" w:tplc="04150003" w:tentative="1">
+      <w:start w:val="1"/>
+      <w:numFmt w:val="bullet"/>
+      <w:lvlText w:val="o"/>
+      <w:lvlJc w:val="left"/>
+      <w:pPr>
+        <w:ind w:left="3216" w:hanging="360"/>
+      </w:pPr>
+      <w:rPr>
+        <w:rFonts w:ascii="Courier New" w:hAnsi="Courier New" w:cs="Courier New" w:hint="default"/>
+      </w:rPr>
+    </w:lvl>
+    <w:lvl w:ilvl="2" w:tplc="04150005" w:tentative="1">
+      <w:start w:val="1"/>
+      <w:numFmt w:val="bullet"/>
+      <w:lvlText w:val=""/>
+      <w:lvlJc w:val="left"/>
+      <w:pPr>
+        <w:ind w:left="3936" w:hanging="360"/>
+      </w:pPr>
+      <w:rPr>
+        <w:rFonts w:ascii="Wingdings" w:hAnsi="Wingdings" w:hint="default"/>
+      </w:rPr>
+    </w:lvl>
+    <w:lvl w:ilvl="3" w:tplc="04150001" w:tentative="1">
+      <w:start w:val="1"/>
+      <w:numFmt w:val="bullet"/>
+      <w:lvlText w:val=""/>
+      <w:lvlJc w:val="left"/>
+      <w:pPr>
+        <w:ind w:left="4656" w:hanging="360"/>
+      </w:pPr>
+      <w:rPr>
+        <w:rFonts w:ascii="Symbol" w:hAnsi="Symbol" w:hint="default"/>
+      </w:rPr>
+    </w:lvl>
+    <w:lvl w:ilvl="4" w:tplc="04150003" w:tentative="1">
+      <w:start w:val="1"/>
+      <w:numFmt w:val="bullet"/>
+      <w:lvlText w:val="o"/>
+      <w:lvlJc w:val="left"/>
+      <w:pPr>
+        <w:ind w:left="5376" w:hanging="360"/>
+      </w:pPr>
+      <w:rPr>
+        <w:rFonts w:ascii="Courier New" w:hAnsi="Courier New" w:cs="Courier New" w:hint="default"/>
+      </w:rPr>
+    </w:lvl>
+    <w:lvl w:ilvl="5" w:tplc="04150005" w:tentative="1">
+      <w:start w:val="1"/>
+      <w:numFmt w:val="bullet"/>
+      <w:lvlText w:val=""/>
+      <w:lvlJc w:val="left"/>
+      <w:pPr>
+        <w:ind w:left="6096" w:hanging="360"/>
+      </w:pPr>
+      <w:rPr>
+        <w:rFonts w:ascii="Wingdings" w:hAnsi="Wingdings" w:hint="default"/>
+      </w:rPr>
+    </w:lvl>
+    <w:lvl w:ilvl="6" w:tplc="04150001" w:tentative="1">
+      <w:start w:val="1"/>
+      <w:numFmt w:val="bullet"/>
+      <w:lvlText w:val=""/>
+      <w:lvlJc w:val="left"/>
+      <w:pPr>
+        <w:ind w:left="6816" w:hanging="360"/>
+      </w:pPr>
+      <w:rPr>
+        <w:rFonts w:ascii="Symbol" w:hAnsi="Symbol" w:hint="default"/>
+      </w:rPr>
+    </w:lvl>
+    <w:lvl w:ilvl="7" w:tplc="04150003" w:tentative="1">
+      <w:start w:val="1"/>
+      <w:numFmt w:val="bullet"/>
+      <w:lvlText w:val="o"/>
+      <w:lvlJc w:val="left"/>
+      <w:pPr>
+        <w:ind w:left="7536" w:hanging="360"/>
+      </w:pPr>
+      <w:rPr>
+        <w:rFonts w:ascii="Courier New" w:hAnsi="Courier New" w:cs="Courier New" w:hint="default"/>
+      </w:rPr>
+    </w:lvl>
+    <w:lvl w:ilvl="8" w:tplc="04150005" w:tentative="1">
+      <w:start w:val="1"/>
+      <w:numFmt w:val="bullet"/>
+      <w:lvlText w:val=""/>
+      <w:lvlJc w:val="left"/>
+      <w:pPr>
+        <w:ind w:left="8256" w:hanging="360"/>
+      </w:pPr>
+      <w:rPr>
+        <w:rFonts w:ascii="Wingdings" w:hAnsi="Wingdings" w:hint="default"/>
+      </w:rPr>
+    </w:lvl>
+  </w:abstractNum>
+  <w:abstractNum w:abstractNumId="22" w15:restartNumberingAfterBreak="0">
+    <w:nsid w:val="709852D2"/>
+    <w:multiLevelType w:val="hybridMultilevel"/>
+    <w:tmpl w:val="1B329F98"/>
+    <w:lvl w:ilvl="0" w:tplc="04150001">
+      <w:start w:val="1"/>
+      <w:numFmt w:val="bullet"/>
+      <w:lvlText w:val=""/>
+      <w:lvlJc w:val="left"/>
+      <w:pPr>
+        <w:ind w:left="2496" w:hanging="360"/>
+      </w:pPr>
+      <w:rPr>
+        <w:rFonts w:ascii="Symbol" w:hAnsi="Symbol" w:hint="default"/>
+      </w:rPr>
+    </w:lvl>
+    <w:lvl w:ilvl="1" w:tplc="04150003" w:tentative="1">
+      <w:start w:val="1"/>
+      <w:numFmt w:val="bullet"/>
+      <w:lvlText w:val="o"/>
+      <w:lvlJc w:val="left"/>
+      <w:pPr>
+        <w:ind w:left="3216" w:hanging="360"/>
+      </w:pPr>
+      <w:rPr>
+        <w:rFonts w:ascii="Courier New" w:hAnsi="Courier New" w:cs="Courier New" w:hint="default"/>
+      </w:rPr>
+    </w:lvl>
+    <w:lvl w:ilvl="2" w:tplc="04150005" w:tentative="1">
+      <w:start w:val="1"/>
+      <w:numFmt w:val="bullet"/>
+      <w:lvlText w:val=""/>
+      <w:lvlJc w:val="left"/>
+      <w:pPr>
+        <w:ind w:left="3936" w:hanging="360"/>
+      </w:pPr>
+      <w:rPr>
+        <w:rFonts w:ascii="Wingdings" w:hAnsi="Wingdings" w:hint="default"/>
+      </w:rPr>
+    </w:lvl>
+    <w:lvl w:ilvl="3" w:tplc="04150001" w:tentative="1">
+      <w:start w:val="1"/>
+      <w:numFmt w:val="bullet"/>
+      <w:lvlText w:val=""/>
+      <w:lvlJc w:val="left"/>
+      <w:pPr>
+        <w:ind w:left="4656" w:hanging="360"/>
+      </w:pPr>
+      <w:rPr>
+        <w:rFonts w:ascii="Symbol" w:hAnsi="Symbol" w:hint="default"/>
+      </w:rPr>
+    </w:lvl>
+    <w:lvl w:ilvl="4" w:tplc="04150003" w:tentative="1">
+      <w:start w:val="1"/>
+      <w:numFmt w:val="bullet"/>
+      <w:lvlText w:val="o"/>
+      <w:lvlJc w:val="left"/>
+      <w:pPr>
+        <w:ind w:left="5376" w:hanging="360"/>
+      </w:pPr>
+      <w:rPr>
+        <w:rFonts w:ascii="Courier New" w:hAnsi="Courier New" w:cs="Courier New" w:hint="default"/>
+      </w:rPr>
+    </w:lvl>
+    <w:lvl w:ilvl="5" w:tplc="04150005" w:tentative="1">
+      <w:start w:val="1"/>
+      <w:numFmt w:val="bullet"/>
+      <w:lvlText w:val=""/>
+      <w:lvlJc w:val="left"/>
+      <w:pPr>
+        <w:ind w:left="6096" w:hanging="360"/>
+      </w:pPr>
+      <w:rPr>
+        <w:rFonts w:ascii="Wingdings" w:hAnsi="Wingdings" w:hint="default"/>
+      </w:rPr>
+    </w:lvl>
+    <w:lvl w:ilvl="6" w:tplc="04150001" w:tentative="1">
+      <w:start w:val="1"/>
+      <w:numFmt w:val="bullet"/>
+      <w:lvlText w:val=""/>
+      <w:lvlJc w:val="left"/>
+      <w:pPr>
+        <w:ind w:left="6816" w:hanging="360"/>
+      </w:pPr>
+      <w:rPr>
+        <w:rFonts w:ascii="Symbol" w:hAnsi="Symbol" w:hint="default"/>
+      </w:rPr>
+    </w:lvl>
+    <w:lvl w:ilvl="7" w:tplc="04150003" w:tentative="1">
+      <w:start w:val="1"/>
+      <w:numFmt w:val="bullet"/>
+      <w:lvlText w:val="o"/>
+      <w:lvlJc w:val="left"/>
+      <w:pPr>
+        <w:ind w:left="7536" w:hanging="360"/>
+      </w:pPr>
+      <w:rPr>
+        <w:rFonts w:ascii="Courier New" w:hAnsi="Courier New" w:cs="Courier New" w:hint="default"/>
+      </w:rPr>
+    </w:lvl>
+    <w:lvl w:ilvl="8" w:tplc="04150005" w:tentative="1">
+      <w:start w:val="1"/>
+      <w:numFmt w:val="bullet"/>
+      <w:lvlText w:val=""/>
+      <w:lvlJc w:val="left"/>
+      <w:pPr>
+        <w:ind w:left="8256" w:hanging="360"/>
+      </w:pPr>
+      <w:rPr>
+        <w:rFonts w:ascii="Wingdings" w:hAnsi="Wingdings" w:hint="default"/>
+      </w:rPr>
+    </w:lvl>
+  </w:abstractNum>
+  <w:abstractNum w:abstractNumId="23" w15:restartNumberingAfterBreak="0">
     <w:nsid w:val="72B71E63"/>
     <w:multiLevelType w:val="hybridMultilevel"/>
     <w:tmpl w:val="F13630DE"/>
@@ -3384,10 +6339,10 @@
       </w:pPr>
     </w:lvl>
   </w:abstractNum>
-  <w:abstractNum w:abstractNumId="13" w15:restartNumberingAfterBreak="0">
+  <w:abstractNum w:abstractNumId="24" w15:restartNumberingAfterBreak="0">
     <w:nsid w:val="76126612"/>
     <w:multiLevelType w:val="hybridMultilevel"/>
-    <w:tmpl w:val="69207CD0"/>
+    <w:tmpl w:val="AB9C1162"/>
     <w:lvl w:ilvl="0" w:tplc="04150001">
       <w:start w:val="1"/>
       <w:numFmt w:val="bullet"/>
@@ -3497,7 +6452,7 @@
       </w:rPr>
     </w:lvl>
   </w:abstractNum>
-  <w:abstractNum w:abstractNumId="14" w15:restartNumberingAfterBreak="0">
+  <w:abstractNum w:abstractNumId="25" w15:restartNumberingAfterBreak="0">
     <w:nsid w:val="787274E0"/>
     <w:multiLevelType w:val="hybridMultilevel"/>
     <w:tmpl w:val="2D8CB88C"/>
@@ -3610,7 +6565,7 @@
       </w:rPr>
     </w:lvl>
   </w:abstractNum>
-  <w:abstractNum w:abstractNumId="15" w15:restartNumberingAfterBreak="0">
+  <w:abstractNum w:abstractNumId="26" w15:restartNumberingAfterBreak="0">
     <w:nsid w:val="7C312D3D"/>
     <w:multiLevelType w:val="hybridMultilevel"/>
     <w:tmpl w:val="020E35CC"/>
@@ -3723,7 +6678,7 @@
       </w:rPr>
     </w:lvl>
   </w:abstractNum>
-  <w:abstractNum w:abstractNumId="16" w15:restartNumberingAfterBreak="0">
+  <w:abstractNum w:abstractNumId="27" w15:restartNumberingAfterBreak="0">
     <w:nsid w:val="7F8015AE"/>
     <w:multiLevelType w:val="hybridMultilevel"/>
     <w:tmpl w:val="E588592C"/>
@@ -3810,55 +6765,88 @@
     </w:lvl>
   </w:abstractNum>
   <w:num w:numId="1" w16cid:durableId="2014985638">
-    <w:abstractNumId w:val="1"/>
+    <w:abstractNumId w:val="4"/>
   </w:num>
   <w:num w:numId="2" w16cid:durableId="1387755560">
-    <w:abstractNumId w:val="14"/>
+    <w:abstractNumId w:val="25"/>
   </w:num>
   <w:num w:numId="3" w16cid:durableId="1978608400">
-    <w:abstractNumId w:val="9"/>
+    <w:abstractNumId w:val="17"/>
   </w:num>
   <w:num w:numId="4" w16cid:durableId="245770521">
+    <w:abstractNumId w:val="20"/>
+  </w:num>
+  <w:num w:numId="5" w16cid:durableId="129707986">
+    <w:abstractNumId w:val="15"/>
+  </w:num>
+  <w:num w:numId="6" w16cid:durableId="303202221">
+    <w:abstractNumId w:val="5"/>
+  </w:num>
+  <w:num w:numId="7" w16cid:durableId="2039037634">
+    <w:abstractNumId w:val="16"/>
+  </w:num>
+  <w:num w:numId="8" w16cid:durableId="206113423">
     <w:abstractNumId w:val="11"/>
   </w:num>
-  <w:num w:numId="5" w16cid:durableId="129707986">
-    <w:abstractNumId w:val="7"/>
-  </w:num>
-  <w:num w:numId="6" w16cid:durableId="303202221">
-    <w:abstractNumId w:val="2"/>
-  </w:num>
-  <w:num w:numId="7" w16cid:durableId="2039037634">
-    <w:abstractNumId w:val="8"/>
-  </w:num>
-  <w:num w:numId="8" w16cid:durableId="206113423">
-    <w:abstractNumId w:val="6"/>
-  </w:num>
   <w:num w:numId="9" w16cid:durableId="838885875">
-    <w:abstractNumId w:val="16"/>
+    <w:abstractNumId w:val="27"/>
   </w:num>
   <w:num w:numId="10" w16cid:durableId="1446192992">
-    <w:abstractNumId w:val="5"/>
+    <w:abstractNumId w:val="10"/>
   </w:num>
   <w:num w:numId="11" w16cid:durableId="159661215">
-    <w:abstractNumId w:val="12"/>
+    <w:abstractNumId w:val="23"/>
   </w:num>
   <w:num w:numId="12" w16cid:durableId="103041137">
-    <w:abstractNumId w:val="10"/>
+    <w:abstractNumId w:val="18"/>
   </w:num>
   <w:num w:numId="13" w16cid:durableId="679164965">
     <w:abstractNumId w:val="0"/>
   </w:num>
   <w:num w:numId="14" w16cid:durableId="1065378378">
-    <w:abstractNumId w:val="15"/>
+    <w:abstractNumId w:val="26"/>
   </w:num>
   <w:num w:numId="15" w16cid:durableId="761145439">
+    <w:abstractNumId w:val="6"/>
+  </w:num>
+  <w:num w:numId="16" w16cid:durableId="1461066927">
+    <w:abstractNumId w:val="8"/>
+  </w:num>
+  <w:num w:numId="17" w16cid:durableId="486170449">
+    <w:abstractNumId w:val="24"/>
+  </w:num>
+  <w:num w:numId="18" w16cid:durableId="279341026">
+    <w:abstractNumId w:val="1"/>
+  </w:num>
+  <w:num w:numId="19" w16cid:durableId="689185069">
+    <w:abstractNumId w:val="14"/>
+  </w:num>
+  <w:num w:numId="20" w16cid:durableId="522213582">
+    <w:abstractNumId w:val="13"/>
+  </w:num>
+  <w:num w:numId="21" w16cid:durableId="1064258350">
+    <w:abstractNumId w:val="12"/>
+  </w:num>
+  <w:num w:numId="22" w16cid:durableId="1768498839">
+    <w:abstractNumId w:val="2"/>
+  </w:num>
+  <w:num w:numId="23" w16cid:durableId="221140124">
     <w:abstractNumId w:val="3"/>
   </w:num>
-  <w:num w:numId="16" w16cid:durableId="1461066927">
-    <w:abstractNumId w:val="4"/>
+  <w:num w:numId="24" w16cid:durableId="1176771249">
+    <w:abstractNumId w:val="7"/>
   </w:num>
-  <w:num w:numId="17" w16cid:durableId="486170449">
-    <w:abstractNumId w:val="13"/>
+  <w:num w:numId="25" w16cid:durableId="1938171597">
+    <w:abstractNumId w:val="9"/>
+  </w:num>
+  <w:num w:numId="26" w16cid:durableId="13384006">
+    <w:abstractNumId w:val="21"/>
+  </w:num>
+  <w:num w:numId="27" w16cid:durableId="1054502598">
+    <w:abstractNumId w:val="22"/>
+  </w:num>
+  <w:num w:numId="28" w16cid:durableId="895429219">
+    <w:abstractNumId w:val="19"/>
   </w:num>
 </w:numbering>
 </file>

</xml_diff>